<commit_message>
@update - step1 report checking
</commit_message>
<xml_diff>
--- a/cpp_report_draft_110623.docx
+++ b/cpp_report_draft_110623.docx
@@ -1182,6 +1182,7 @@
         <w:rPr>
           <w:lang w:val="en-US"/>
         </w:rPr>
+        <w:lastRenderedPageBreak/>
         <w:t>‘</w:t>
       </w:r>
       <w:proofErr w:type="spellStart"/>
@@ -1509,7 +1510,6 @@
         <w:rPr>
           <w:lang w:val="en-US"/>
         </w:rPr>
-        <w:lastRenderedPageBreak/>
         <w:t xml:space="preserve">Calls the </w:t>
       </w:r>
       <w:proofErr w:type="spellStart"/>
@@ -2659,6 +2659,7 @@
         </w:numPr>
       </w:pPr>
       <w:r>
+        <w:lastRenderedPageBreak/>
         <w:t xml:space="preserve">Calculate fitting error and returns a map </w:t>
       </w:r>
       <w:r>
@@ -2873,28 +2874,1016 @@
           <w:color w:val="2F5496" w:themeColor="accent1" w:themeShade="BF"/>
           <w:sz w:val="32"/>
           <w:szCs w:val="32"/>
-          <w:lang w:val="en-US"/>
-        </w:rPr>
-      </w:pPr>
-      <w:r>
-        <w:rPr>
-          <w:lang w:val="en-US"/>
-        </w:rPr>
+        </w:rPr>
+      </w:pPr>
+      <w:r>
         <w:br w:type="page"/>
       </w:r>
     </w:p>
     <w:p>
       <w:pPr>
         <w:pStyle w:val="Heading1"/>
-        <w:rPr>
-          <w:lang w:val="en-US"/>
-        </w:rPr>
-      </w:pPr>
-      <w:r>
-        <w:rPr>
-          <w:lang w:val="en-US"/>
-        </w:rPr>
+      </w:pPr>
+      <w:r>
         <w:lastRenderedPageBreak/>
+        <w:drawing>
+          <wp:anchor distT="0" distB="0" distL="114300" distR="114300" simplePos="0" relativeHeight="251658240" behindDoc="0" locked="0" layoutInCell="1" allowOverlap="1" wp14:anchorId="14CA2A86" wp14:editId="6F0FCE9B">
+            <wp:simplePos x="0" y="0"/>
+            <wp:positionH relativeFrom="column">
+              <wp:posOffset>1887220</wp:posOffset>
+            </wp:positionH>
+            <wp:positionV relativeFrom="paragraph">
+              <wp:posOffset>0</wp:posOffset>
+            </wp:positionV>
+            <wp:extent cx="3613150" cy="3091180"/>
+            <wp:effectExtent l="0" t="0" r="6350" b="0"/>
+            <wp:wrapSquare wrapText="bothSides"/>
+            <wp:docPr id="640268871" name="Picture 1" descr="A screenshot of a computer&#10;&#10;Description automatically generated"/>
+            <wp:cNvGraphicFramePr>
+              <a:graphicFrameLocks xmlns:a="http://schemas.openxmlformats.org/drawingml/2006/main" noChangeAspect="1"/>
+            </wp:cNvGraphicFramePr>
+            <a:graphic xmlns:a="http://schemas.openxmlformats.org/drawingml/2006/main">
+              <a:graphicData uri="http://schemas.openxmlformats.org/drawingml/2006/picture">
+                <pic:pic xmlns:pic="http://schemas.openxmlformats.org/drawingml/2006/picture">
+                  <pic:nvPicPr>
+                    <pic:cNvPr id="640268871" name="Picture 1" descr="A screenshot of a computer&#10;&#10;Description automatically generated"/>
+                    <pic:cNvPicPr/>
+                  </pic:nvPicPr>
+                  <pic:blipFill>
+                    <a:blip r:embed="rId6">
+                      <a:extLst>
+                        <a:ext uri="{28A0092B-C50C-407E-A947-70E740481C1C}">
+                          <a14:useLocalDpi xmlns:a14="http://schemas.microsoft.com/office/drawing/2010/main" val="0"/>
+                        </a:ext>
+                      </a:extLst>
+                    </a:blip>
+                    <a:stretch>
+                      <a:fillRect/>
+                    </a:stretch>
+                  </pic:blipFill>
+                  <pic:spPr>
+                    <a:xfrm>
+                      <a:off x="0" y="0"/>
+                      <a:ext cx="3613150" cy="3091180"/>
+                    </a:xfrm>
+                    <a:prstGeom prst="rect">
+                      <a:avLst/>
+                    </a:prstGeom>
+                  </pic:spPr>
+                </pic:pic>
+              </a:graphicData>
+            </a:graphic>
+          </wp:anchor>
+        </w:drawing>
+      </w:r>
+      <w:r>
+        <w:t xml:space="preserve">Step1 </w:t>
+      </w:r>
+    </w:p>
+    <w:p>
+      <w:r>
+        <w:t>Column header read in correctly.</w:t>
+      </w:r>
+      <w:r>
+        <w:t xml:space="preserve"> </w:t>
+      </w:r>
+    </w:p>
+    <w:p/>
+    <w:p>
+      <w:pPr>
+        <w:pStyle w:val="Heading1"/>
+        <w:rPr>
+          <w:lang w:val="en-US"/>
+        </w:rPr>
+      </w:pPr>
+    </w:p>
+    <w:p>
+      <w:pPr>
+        <w:pStyle w:val="Heading1"/>
+        <w:rPr>
+          <w:lang w:val="en-US"/>
+        </w:rPr>
+      </w:pPr>
+    </w:p>
+    <w:p>
+      <w:pPr>
+        <w:pStyle w:val="Heading1"/>
+        <w:rPr>
+          <w:lang w:val="en-US"/>
+        </w:rPr>
+      </w:pPr>
+    </w:p>
+    <w:p>
+      <w:pPr>
+        <w:pStyle w:val="Heading1"/>
+        <w:rPr>
+          <w:lang w:val="en-US"/>
+        </w:rPr>
+      </w:pPr>
+    </w:p>
+    <w:p>
+      <w:pPr>
+        <w:pStyle w:val="Heading1"/>
+        <w:rPr>
+          <w:lang w:val="en-US"/>
+        </w:rPr>
+      </w:pPr>
+      <w:r>
+        <w:rPr>
+          <w:lang w:val="en-US"/>
+        </w:rPr>
+        <w:drawing>
+          <wp:anchor distT="0" distB="0" distL="114300" distR="114300" simplePos="0" relativeHeight="251660288" behindDoc="0" locked="0" layoutInCell="1" allowOverlap="1" wp14:anchorId="10D014C0" wp14:editId="499CD443">
+            <wp:simplePos x="0" y="0"/>
+            <wp:positionH relativeFrom="margin">
+              <wp:align>left</wp:align>
+            </wp:positionH>
+            <wp:positionV relativeFrom="paragraph">
+              <wp:posOffset>553085</wp:posOffset>
+            </wp:positionV>
+            <wp:extent cx="5539105" cy="2760345"/>
+            <wp:effectExtent l="0" t="0" r="4445" b="1905"/>
+            <wp:wrapSquare wrapText="bothSides"/>
+            <wp:docPr id="1789552057" name="Picture 1" descr="A screenshot of a computer&#10;&#10;Description automatically generated"/>
+            <wp:cNvGraphicFramePr>
+              <a:graphicFrameLocks xmlns:a="http://schemas.openxmlformats.org/drawingml/2006/main" noChangeAspect="1"/>
+            </wp:cNvGraphicFramePr>
+            <a:graphic xmlns:a="http://schemas.openxmlformats.org/drawingml/2006/main">
+              <a:graphicData uri="http://schemas.openxmlformats.org/drawingml/2006/picture">
+                <pic:pic xmlns:pic="http://schemas.openxmlformats.org/drawingml/2006/picture">
+                  <pic:nvPicPr>
+                    <pic:cNvPr id="1789552057" name="Picture 1" descr="A screenshot of a computer&#10;&#10;Description automatically generated"/>
+                    <pic:cNvPicPr/>
+                  </pic:nvPicPr>
+                  <pic:blipFill>
+                    <a:blip r:embed="rId7" cstate="print">
+                      <a:extLst>
+                        <a:ext uri="{28A0092B-C50C-407E-A947-70E740481C1C}">
+                          <a14:useLocalDpi xmlns:a14="http://schemas.microsoft.com/office/drawing/2010/main" val="0"/>
+                        </a:ext>
+                      </a:extLst>
+                    </a:blip>
+                    <a:stretch>
+                      <a:fillRect/>
+                    </a:stretch>
+                  </pic:blipFill>
+                  <pic:spPr>
+                    <a:xfrm>
+                      <a:off x="0" y="0"/>
+                      <a:ext cx="5539105" cy="2760345"/>
+                    </a:xfrm>
+                    <a:prstGeom prst="rect">
+                      <a:avLst/>
+                    </a:prstGeom>
+                  </pic:spPr>
+                </pic:pic>
+              </a:graphicData>
+            </a:graphic>
+            <wp14:sizeRelH relativeFrom="margin">
+              <wp14:pctWidth>0</wp14:pctWidth>
+            </wp14:sizeRelH>
+            <wp14:sizeRelV relativeFrom="margin">
+              <wp14:pctHeight>0</wp14:pctHeight>
+            </wp14:sizeRelV>
+          </wp:anchor>
+        </w:drawing>
+      </w:r>
+    </w:p>
+    <w:p>
+      <w:pPr>
+        <w:rPr>
+          <w:lang w:val="en-US"/>
+        </w:rPr>
+      </w:pPr>
+      <w:r>
+        <w:rPr>
+          <w:lang w:val="en-US"/>
+        </w:rPr>
+        <w:drawing>
+          <wp:anchor distT="0" distB="0" distL="114300" distR="114300" simplePos="0" relativeHeight="251659264" behindDoc="0" locked="0" layoutInCell="1" allowOverlap="1" wp14:anchorId="6FC58BF0" wp14:editId="32F1AEBE">
+            <wp:simplePos x="0" y="0"/>
+            <wp:positionH relativeFrom="margin">
+              <wp:align>left</wp:align>
+            </wp:positionH>
+            <wp:positionV relativeFrom="paragraph">
+              <wp:posOffset>3091180</wp:posOffset>
+            </wp:positionV>
+            <wp:extent cx="2506980" cy="2498725"/>
+            <wp:effectExtent l="0" t="0" r="7620" b="0"/>
+            <wp:wrapSquare wrapText="bothSides"/>
+            <wp:docPr id="1735541120" name="Picture 1" descr="A screenshot of a computer&#10;&#10;Description automatically generated"/>
+            <wp:cNvGraphicFramePr>
+              <a:graphicFrameLocks xmlns:a="http://schemas.openxmlformats.org/drawingml/2006/main" noChangeAspect="1"/>
+            </wp:cNvGraphicFramePr>
+            <a:graphic xmlns:a="http://schemas.openxmlformats.org/drawingml/2006/main">
+              <a:graphicData uri="http://schemas.openxmlformats.org/drawingml/2006/picture">
+                <pic:pic xmlns:pic="http://schemas.openxmlformats.org/drawingml/2006/picture">
+                  <pic:nvPicPr>
+                    <pic:cNvPr id="1735541120" name="Picture 1" descr="A screenshot of a computer&#10;&#10;Description automatically generated"/>
+                    <pic:cNvPicPr/>
+                  </pic:nvPicPr>
+                  <pic:blipFill>
+                    <a:blip r:embed="rId8" cstate="print">
+                      <a:extLst>
+                        <a:ext uri="{28A0092B-C50C-407E-A947-70E740481C1C}">
+                          <a14:useLocalDpi xmlns:a14="http://schemas.microsoft.com/office/drawing/2010/main" val="0"/>
+                        </a:ext>
+                      </a:extLst>
+                    </a:blip>
+                    <a:stretch>
+                      <a:fillRect/>
+                    </a:stretch>
+                  </pic:blipFill>
+                  <pic:spPr>
+                    <a:xfrm>
+                      <a:off x="0" y="0"/>
+                      <a:ext cx="2506980" cy="2498725"/>
+                    </a:xfrm>
+                    <a:prstGeom prst="rect">
+                      <a:avLst/>
+                    </a:prstGeom>
+                  </pic:spPr>
+                </pic:pic>
+              </a:graphicData>
+            </a:graphic>
+          </wp:anchor>
+        </w:drawing>
+      </w:r>
+    </w:p>
+    <w:p>
+      <w:r>
+        <w:rPr>
+          <w:lang w:val="en-US"/>
+        </w:rPr>
+        <w:t>E</w:t>
+      </w:r>
+      <w:r>
+        <w:rPr>
+          <w:lang w:val="en-US"/>
+        </w:rPr>
+        <w:t>nsure that the tick data of the same time frame is read in together within the same step.</w:t>
+      </w:r>
+      <w:r>
+        <w:rPr>
+          <w:lang w:val="en-US"/>
+        </w:rPr>
+        <w:t xml:space="preserve"> As seen from the log after we detected the change in </w:t>
+      </w:r>
+      <w:r>
+        <w:rPr>
+          <w:lang w:val="en-US"/>
+        </w:rPr>
+        <w:t>timestamp,</w:t>
+      </w:r>
+      <w:r>
+        <w:rPr>
+          <w:lang w:val="en-US"/>
+        </w:rPr>
+        <w:t xml:space="preserve"> we will reset the file position to prepare for the </w:t>
+      </w:r>
+      <w:r>
+        <w:rPr>
+          <w:lang w:val="en-US"/>
+        </w:rPr>
+        <w:t>ReadNextMsg</w:t>
+      </w:r>
+      <w:r>
+        <w:rPr>
+          <w:lang w:val="en-US"/>
+        </w:rPr>
+        <w:t xml:space="preserve"> method to process the same line again in the next step.</w:t>
+      </w:r>
+      <w:r>
+        <w:rPr>
+          <w:lang w:val="en-US"/>
+        </w:rPr>
+        <w:t xml:space="preserve"> Seen from above figure at row </w:t>
+      </w:r>
+      <w:r>
+        <w:rPr>
+          <w:b/>
+          <w:bCs/>
+          <w:lang w:val="en-US"/>
+        </w:rPr>
+        <w:t>541</w:t>
+      </w:r>
+      <w:r>
+        <w:rPr>
+          <w:lang w:val="en-US"/>
+        </w:rPr>
+        <w:t xml:space="preserve"> </w:t>
+      </w:r>
+      <w:proofErr w:type="gramStart"/>
+      <w:r>
+        <w:rPr>
+          <w:lang w:val="en-US"/>
+        </w:rPr>
+        <w:t>were</w:t>
+      </w:r>
+      <w:proofErr w:type="gramEnd"/>
+      <w:r>
+        <w:rPr>
+          <w:lang w:val="en-US"/>
+        </w:rPr>
+        <w:t xml:space="preserve"> we ended the snap timestamp, and then we proceeded to read in the </w:t>
+      </w:r>
+      <w:r>
+        <w:rPr>
+          <w:b/>
+          <w:bCs/>
+          <w:lang w:val="en-US"/>
+        </w:rPr>
+        <w:t>BTC-27MAY22-44000-P</w:t>
+      </w:r>
+      <w:r>
+        <w:rPr>
+          <w:lang w:val="en-US"/>
+        </w:rPr>
+        <w:t xml:space="preserve"> tick data. </w:t>
+      </w:r>
+    </w:p>
+    <w:p>
+      <w:pPr>
+        <w:rPr>
+          <w:lang w:val="en-US"/>
+        </w:rPr>
+      </w:pPr>
+    </w:p>
+    <w:p>
+      <w:pPr>
+        <w:rPr>
+          <w:lang w:val="en-US"/>
+        </w:rPr>
+      </w:pPr>
+    </w:p>
+    <w:p>
+      <w:pPr>
+        <w:rPr>
+          <w:lang w:val="en-US"/>
+        </w:rPr>
+      </w:pPr>
+      <w:r>
+        <w:rPr>
+          <w:lang w:val="en-US"/>
+        </w:rPr>
+        <w:br w:type="page"/>
+      </w:r>
+    </w:p>
+    <w:p>
+      <w:pPr>
+        <w:rPr>
+          <w:lang w:val="en-US"/>
+        </w:rPr>
+      </w:pPr>
+      <w:r>
+        <w:rPr>
+          <w:lang w:val="en-US"/>
+        </w:rPr>
+        <w:drawing>
+          <wp:anchor distT="0" distB="0" distL="114300" distR="114300" simplePos="0" relativeHeight="251661312" behindDoc="0" locked="0" layoutInCell="1" allowOverlap="1" wp14:anchorId="4C9B77F0" wp14:editId="09857A98">
+            <wp:simplePos x="0" y="0"/>
+            <wp:positionH relativeFrom="margin">
+              <wp:align>left</wp:align>
+            </wp:positionH>
+            <wp:positionV relativeFrom="paragraph">
+              <wp:posOffset>513805</wp:posOffset>
+            </wp:positionV>
+            <wp:extent cx="2286635" cy="2085975"/>
+            <wp:effectExtent l="0" t="0" r="0" b="9525"/>
+            <wp:wrapSquare wrapText="bothSides"/>
+            <wp:docPr id="974996736" name="Picture 1" descr="A screenshot of a computer&#10;&#10;Description automatically generated"/>
+            <wp:cNvGraphicFramePr>
+              <a:graphicFrameLocks xmlns:a="http://schemas.openxmlformats.org/drawingml/2006/main" noChangeAspect="1"/>
+            </wp:cNvGraphicFramePr>
+            <a:graphic xmlns:a="http://schemas.openxmlformats.org/drawingml/2006/main">
+              <a:graphicData uri="http://schemas.openxmlformats.org/drawingml/2006/picture">
+                <pic:pic xmlns:pic="http://schemas.openxmlformats.org/drawingml/2006/picture">
+                  <pic:nvPicPr>
+                    <pic:cNvPr id="974996736" name="Picture 1" descr="A screenshot of a computer&#10;&#10;Description automatically generated"/>
+                    <pic:cNvPicPr/>
+                  </pic:nvPicPr>
+                  <pic:blipFill>
+                    <a:blip r:embed="rId9">
+                      <a:extLst>
+                        <a:ext uri="{28A0092B-C50C-407E-A947-70E740481C1C}">
+                          <a14:useLocalDpi xmlns:a14="http://schemas.microsoft.com/office/drawing/2010/main" val="0"/>
+                        </a:ext>
+                      </a:extLst>
+                    </a:blip>
+                    <a:stretch>
+                      <a:fillRect/>
+                    </a:stretch>
+                  </pic:blipFill>
+                  <pic:spPr>
+                    <a:xfrm>
+                      <a:off x="0" y="0"/>
+                      <a:ext cx="2286635" cy="2085975"/>
+                    </a:xfrm>
+                    <a:prstGeom prst="rect">
+                      <a:avLst/>
+                    </a:prstGeom>
+                  </pic:spPr>
+                </pic:pic>
+              </a:graphicData>
+            </a:graphic>
+          </wp:anchor>
+        </w:drawing>
+      </w:r>
+      <w:r>
+        <w:rPr>
+          <w:lang w:val="en-US"/>
+        </w:rPr>
+        <w:drawing>
+          <wp:inline distT="0" distB="0" distL="0" distR="0" wp14:anchorId="324BA7F6" wp14:editId="47F001B2">
+            <wp:extent cx="5731510" cy="429260"/>
+            <wp:effectExtent l="0" t="0" r="2540" b="8890"/>
+            <wp:docPr id="839066116" name="Picture 1"/>
+            <wp:cNvGraphicFramePr>
+              <a:graphicFrameLocks xmlns:a="http://schemas.openxmlformats.org/drawingml/2006/main" noChangeAspect="1"/>
+            </wp:cNvGraphicFramePr>
+            <a:graphic xmlns:a="http://schemas.openxmlformats.org/drawingml/2006/main">
+              <a:graphicData uri="http://schemas.openxmlformats.org/drawingml/2006/picture">
+                <pic:pic xmlns:pic="http://schemas.openxmlformats.org/drawingml/2006/picture">
+                  <pic:nvPicPr>
+                    <pic:cNvPr id="839066116" name=""/>
+                    <pic:cNvPicPr/>
+                  </pic:nvPicPr>
+                  <pic:blipFill>
+                    <a:blip r:embed="rId10"/>
+                    <a:stretch>
+                      <a:fillRect/>
+                    </a:stretch>
+                  </pic:blipFill>
+                  <pic:spPr>
+                    <a:xfrm>
+                      <a:off x="0" y="0"/>
+                      <a:ext cx="5731510" cy="429260"/>
+                    </a:xfrm>
+                    <a:prstGeom prst="rect">
+                      <a:avLst/>
+                    </a:prstGeom>
+                  </pic:spPr>
+                </pic:pic>
+              </a:graphicData>
+            </a:graphic>
+          </wp:inline>
+        </w:drawing>
+      </w:r>
+    </w:p>
+    <w:p>
+      <w:pPr>
+        <w:rPr>
+          <w:lang w:val="en-US"/>
+        </w:rPr>
+      </w:pPr>
+      <w:r>
+        <w:rPr>
+          <w:lang w:val="en-US"/>
+        </w:rPr>
+        <w:t>Before we process the line, we can see that the position is still the same as previous figure “</w:t>
+      </w:r>
+      <w:r>
+        <w:rPr>
+          <w:b/>
+          <w:bCs/>
+          <w:lang w:val="en-US"/>
+        </w:rPr>
+        <w:t>97805</w:t>
+      </w:r>
+      <w:r>
+        <w:rPr>
+          <w:lang w:val="en-US"/>
+        </w:rPr>
+        <w:t>” and after reading line it became “</w:t>
+      </w:r>
+      <w:r>
+        <w:rPr>
+          <w:b/>
+          <w:bCs/>
+          <w:lang w:val="en-US"/>
+        </w:rPr>
+        <w:t>97982</w:t>
+      </w:r>
+      <w:r>
+        <w:rPr>
+          <w:lang w:val="en-US"/>
+        </w:rPr>
+        <w:t xml:space="preserve">”. Then we proceed to add the tick data. </w:t>
+      </w:r>
+    </w:p>
+    <w:p>
+      <w:pPr>
+        <w:rPr>
+          <w:lang w:val="en-US"/>
+        </w:rPr>
+      </w:pPr>
+      <w:r>
+        <w:rPr>
+          <w:lang w:val="en-US"/>
+        </w:rPr>
+        <w:br/>
+      </w:r>
+    </w:p>
+    <w:p>
+      <w:pPr>
+        <w:pStyle w:val="Heading1"/>
+        <w:rPr>
+          <w:lang w:val="en-US"/>
+        </w:rPr>
+      </w:pPr>
+    </w:p>
+    <w:p>
+      <w:pPr>
+        <w:pStyle w:val="Heading1"/>
+        <w:rPr>
+          <w:lang w:val="en-US"/>
+        </w:rPr>
+      </w:pPr>
+    </w:p>
+    <w:p>
+      <w:pPr>
+        <w:rPr>
+          <w:lang w:val="en-US"/>
+        </w:rPr>
+      </w:pPr>
+      <w:r>
+        <w:rPr>
+          <w:lang w:val="en-US"/>
+        </w:rPr>
+        <w:drawing>
+          <wp:anchor distT="0" distB="0" distL="114300" distR="114300" simplePos="0" relativeHeight="251662336" behindDoc="0" locked="0" layoutInCell="1" allowOverlap="1" wp14:anchorId="6971BE0F" wp14:editId="03232DC7">
+            <wp:simplePos x="0" y="0"/>
+            <wp:positionH relativeFrom="margin">
+              <wp:align>left</wp:align>
+            </wp:positionH>
+            <wp:positionV relativeFrom="paragraph">
+              <wp:posOffset>78105</wp:posOffset>
+            </wp:positionV>
+            <wp:extent cx="2286635" cy="1449070"/>
+            <wp:effectExtent l="0" t="0" r="0" b="0"/>
+            <wp:wrapSquare wrapText="bothSides"/>
+            <wp:docPr id="1975943150" name="Picture 1" descr="A screenshot of a computer&#10;&#10;Description automatically generated"/>
+            <wp:cNvGraphicFramePr>
+              <a:graphicFrameLocks xmlns:a="http://schemas.openxmlformats.org/drawingml/2006/main" noChangeAspect="1"/>
+            </wp:cNvGraphicFramePr>
+            <a:graphic xmlns:a="http://schemas.openxmlformats.org/drawingml/2006/main">
+              <a:graphicData uri="http://schemas.openxmlformats.org/drawingml/2006/picture">
+                <pic:pic xmlns:pic="http://schemas.openxmlformats.org/drawingml/2006/picture">
+                  <pic:nvPicPr>
+                    <pic:cNvPr id="1975943150" name="Picture 1" descr="A screenshot of a computer&#10;&#10;Description automatically generated"/>
+                    <pic:cNvPicPr/>
+                  </pic:nvPicPr>
+                  <pic:blipFill>
+                    <a:blip r:embed="rId11">
+                      <a:extLst>
+                        <a:ext uri="{28A0092B-C50C-407E-A947-70E740481C1C}">
+                          <a14:useLocalDpi xmlns:a14="http://schemas.microsoft.com/office/drawing/2010/main" val="0"/>
+                        </a:ext>
+                      </a:extLst>
+                    </a:blip>
+                    <a:stretch>
+                      <a:fillRect/>
+                    </a:stretch>
+                  </pic:blipFill>
+                  <pic:spPr>
+                    <a:xfrm>
+                      <a:off x="0" y="0"/>
+                      <a:ext cx="2292029" cy="1452676"/>
+                    </a:xfrm>
+                    <a:prstGeom prst="rect">
+                      <a:avLst/>
+                    </a:prstGeom>
+                  </pic:spPr>
+                </pic:pic>
+              </a:graphicData>
+            </a:graphic>
+            <wp14:sizeRelH relativeFrom="margin">
+              <wp14:pctWidth>0</wp14:pctWidth>
+            </wp14:sizeRelH>
+            <wp14:sizeRelV relativeFrom="margin">
+              <wp14:pctHeight>0</wp14:pctHeight>
+            </wp14:sizeRelV>
+          </wp:anchor>
+        </w:drawing>
+      </w:r>
+    </w:p>
+    <w:p>
+      <w:pPr>
+        <w:rPr>
+          <w:lang w:val="en-US"/>
+        </w:rPr>
+      </w:pPr>
+      <w:r>
+        <w:rPr>
+          <w:lang w:val="en-US"/>
+        </w:rPr>
+        <w:t xml:space="preserve">After reading the </w:t>
+      </w:r>
+      <w:r>
+        <w:rPr>
+          <w:b/>
+          <w:bCs/>
+          <w:color w:val="000000" w:themeColor="text1"/>
+          <w:lang w:val="en-US"/>
+        </w:rPr>
+        <w:t>BTC-27MAY22-44000-P</w:t>
+      </w:r>
+      <w:r>
+        <w:rPr>
+          <w:color w:val="000000" w:themeColor="text1"/>
+          <w:lang w:val="en-US"/>
+        </w:rPr>
+        <w:t xml:space="preserve"> </w:t>
+      </w:r>
+      <w:r>
+        <w:rPr>
+          <w:lang w:val="en-US"/>
+        </w:rPr>
+        <w:t xml:space="preserve">contract we see that the timestamp changed again </w:t>
+      </w:r>
+      <w:r>
+        <w:rPr>
+          <w:lang w:val="en-US"/>
+        </w:rPr>
+        <w:t xml:space="preserve">to </w:t>
+      </w:r>
+      <w:r>
+        <w:rPr>
+          <w:b/>
+          <w:bCs/>
+          <w:lang w:val="en-US"/>
+        </w:rPr>
+        <w:t>1652572801712</w:t>
+      </w:r>
+      <w:r>
+        <w:rPr>
+          <w:lang w:val="en-US"/>
+        </w:rPr>
+        <w:t xml:space="preserve"> so we reset the position again and read the </w:t>
+      </w:r>
+      <w:r>
+        <w:rPr>
+          <w:b/>
+          <w:bCs/>
+          <w:lang w:val="en-US"/>
+        </w:rPr>
+        <w:t>BTC-3JUN22-35000-C</w:t>
+      </w:r>
+      <w:r>
+        <w:rPr>
+          <w:lang w:val="en-US"/>
+        </w:rPr>
+        <w:t xml:space="preserve"> in the next step.</w:t>
+      </w:r>
+    </w:p>
+    <w:p>
+      <w:pPr>
+        <w:pStyle w:val="Heading1"/>
+        <w:rPr>
+          <w:lang w:val="en-US"/>
+        </w:rPr>
+      </w:pPr>
+    </w:p>
+    <w:p>
+      <w:pPr>
+        <w:rPr>
+          <w:lang w:val="en-US"/>
+        </w:rPr>
+      </w:pPr>
+      <w:r>
+        <w:rPr>
+          <w:lang w:val="en-US"/>
+        </w:rPr>
+        <w:drawing>
+          <wp:anchor distT="0" distB="0" distL="114300" distR="114300" simplePos="0" relativeHeight="251663360" behindDoc="0" locked="0" layoutInCell="1" allowOverlap="1" wp14:anchorId="01C3B74B" wp14:editId="75B1413B">
+            <wp:simplePos x="0" y="0"/>
+            <wp:positionH relativeFrom="margin">
+              <wp:align>left</wp:align>
+            </wp:positionH>
+            <wp:positionV relativeFrom="paragraph">
+              <wp:posOffset>163195</wp:posOffset>
+            </wp:positionV>
+            <wp:extent cx="2278380" cy="3568065"/>
+            <wp:effectExtent l="0" t="0" r="7620" b="0"/>
+            <wp:wrapSquare wrapText="bothSides"/>
+            <wp:docPr id="1974847636" name="Picture 1" descr="A screenshot of a computer&#10;&#10;Description automatically generated"/>
+            <wp:cNvGraphicFramePr>
+              <a:graphicFrameLocks xmlns:a="http://schemas.openxmlformats.org/drawingml/2006/main" noChangeAspect="1"/>
+            </wp:cNvGraphicFramePr>
+            <a:graphic xmlns:a="http://schemas.openxmlformats.org/drawingml/2006/main">
+              <a:graphicData uri="http://schemas.openxmlformats.org/drawingml/2006/picture">
+                <pic:pic xmlns:pic="http://schemas.openxmlformats.org/drawingml/2006/picture">
+                  <pic:nvPicPr>
+                    <pic:cNvPr id="1974847636" name="Picture 1" descr="A screenshot of a computer&#10;&#10;Description automatically generated"/>
+                    <pic:cNvPicPr/>
+                  </pic:nvPicPr>
+                  <pic:blipFill>
+                    <a:blip r:embed="rId12">
+                      <a:extLst>
+                        <a:ext uri="{28A0092B-C50C-407E-A947-70E740481C1C}">
+                          <a14:useLocalDpi xmlns:a14="http://schemas.microsoft.com/office/drawing/2010/main" val="0"/>
+                        </a:ext>
+                      </a:extLst>
+                    </a:blip>
+                    <a:stretch>
+                      <a:fillRect/>
+                    </a:stretch>
+                  </pic:blipFill>
+                  <pic:spPr>
+                    <a:xfrm>
+                      <a:off x="0" y="0"/>
+                      <a:ext cx="2278380" cy="3568065"/>
+                    </a:xfrm>
+                    <a:prstGeom prst="rect">
+                      <a:avLst/>
+                    </a:prstGeom>
+                  </pic:spPr>
+                </pic:pic>
+              </a:graphicData>
+            </a:graphic>
+            <wp14:sizeRelH relativeFrom="margin">
+              <wp14:pctWidth>0</wp14:pctWidth>
+            </wp14:sizeRelH>
+            <wp14:sizeRelV relativeFrom="margin">
+              <wp14:pctHeight>0</wp14:pctHeight>
+            </wp14:sizeRelV>
+          </wp:anchor>
+        </w:drawing>
+      </w:r>
+    </w:p>
+    <w:p>
+      <w:pPr>
+        <w:rPr>
+          <w:lang w:val="en-US"/>
+        </w:rPr>
+      </w:pPr>
+      <w:r>
+        <w:rPr>
+          <w:lang w:val="en-US"/>
+        </w:rPr>
+        <w:t xml:space="preserve">On the left is the tick data for </w:t>
+      </w:r>
+      <w:r>
+        <w:rPr>
+          <w:b/>
+          <w:bCs/>
+          <w:lang w:val="en-US"/>
+        </w:rPr>
+        <w:t>BTC-3JUN22-35000-C</w:t>
+      </w:r>
+      <w:r>
+        <w:rPr>
+          <w:lang w:val="en-US"/>
+        </w:rPr>
+        <w:t xml:space="preserve"> contract. The process then repeats again, reading the same timestamp together in one step. </w:t>
+      </w:r>
+    </w:p>
+    <w:p>
+      <w:pPr>
+        <w:pStyle w:val="Heading1"/>
+        <w:rPr>
+          <w:lang w:val="en-US"/>
+        </w:rPr>
+      </w:pPr>
+    </w:p>
+    <w:p>
+      <w:pPr>
+        <w:pStyle w:val="Heading1"/>
+        <w:rPr>
+          <w:lang w:val="en-US"/>
+        </w:rPr>
+      </w:pPr>
+    </w:p>
+    <w:p>
+      <w:pPr>
+        <w:rPr>
+          <w:lang w:val="en-US"/>
+        </w:rPr>
+      </w:pPr>
+    </w:p>
+    <w:p>
+      <w:pPr>
+        <w:rPr>
+          <w:lang w:val="en-US"/>
+        </w:rPr>
+      </w:pPr>
+    </w:p>
+    <w:p>
+      <w:pPr>
+        <w:rPr>
+          <w:lang w:val="en-US"/>
+        </w:rPr>
+      </w:pPr>
+    </w:p>
+    <w:p>
+      <w:pPr>
+        <w:rPr>
+          <w:lang w:val="en-US"/>
+        </w:rPr>
+      </w:pPr>
+    </w:p>
+    <w:p>
+      <w:pPr>
+        <w:rPr>
+          <w:lang w:val="en-US"/>
+        </w:rPr>
+      </w:pPr>
+    </w:p>
+    <w:p>
+      <w:pPr>
+        <w:rPr>
+          <w:lang w:val="en-US"/>
+        </w:rPr>
+      </w:pPr>
+    </w:p>
+    <w:p>
+      <w:pPr>
+        <w:rPr>
+          <w:lang w:val="en-US"/>
+        </w:rPr>
+      </w:pPr>
+    </w:p>
+    <w:p>
+      <w:pPr>
+        <w:rPr>
+          <w:lang w:val="en-US"/>
+        </w:rPr>
+      </w:pPr>
+    </w:p>
+    <w:p>
+      <w:pPr>
+        <w:rPr>
+          <w:lang w:val="en-US"/>
+        </w:rPr>
+      </w:pPr>
+    </w:p>
+    <w:p>
+      <w:pPr>
+        <w:rPr>
+          <w:lang w:val="en-US"/>
+        </w:rPr>
+      </w:pPr>
+      <w:r>
+        <w:rPr>
+          <w:lang w:val="en-US"/>
+        </w:rPr>
+        <w:drawing>
+          <wp:inline distT="0" distB="0" distL="0" distR="0" wp14:anchorId="6B7190C1" wp14:editId="7ECB2C21">
+            <wp:extent cx="5731510" cy="2560955"/>
+            <wp:effectExtent l="0" t="0" r="2540" b="0"/>
+            <wp:docPr id="1572593434" name="Picture 1" descr="A screenshot of a computer&#10;&#10;Description automatically generated"/>
+            <wp:cNvGraphicFramePr>
+              <a:graphicFrameLocks xmlns:a="http://schemas.openxmlformats.org/drawingml/2006/main" noChangeAspect="1"/>
+            </wp:cNvGraphicFramePr>
+            <a:graphic xmlns:a="http://schemas.openxmlformats.org/drawingml/2006/main">
+              <a:graphicData uri="http://schemas.openxmlformats.org/drawingml/2006/picture">
+                <pic:pic xmlns:pic="http://schemas.openxmlformats.org/drawingml/2006/picture">
+                  <pic:nvPicPr>
+                    <pic:cNvPr id="1572593434" name="Picture 1" descr="A screenshot of a computer&#10;&#10;Description automatically generated"/>
+                    <pic:cNvPicPr/>
+                  </pic:nvPicPr>
+                  <pic:blipFill>
+                    <a:blip r:embed="rId13"/>
+                    <a:stretch>
+                      <a:fillRect/>
+                    </a:stretch>
+                  </pic:blipFill>
+                  <pic:spPr>
+                    <a:xfrm>
+                      <a:off x="0" y="0"/>
+                      <a:ext cx="5731510" cy="2560955"/>
+                    </a:xfrm>
+                    <a:prstGeom prst="rect">
+                      <a:avLst/>
+                    </a:prstGeom>
+                  </pic:spPr>
+                </pic:pic>
+              </a:graphicData>
+            </a:graphic>
+          </wp:inline>
+        </w:drawing>
+      </w:r>
+    </w:p>
+    <w:p>
+      <w:pPr>
+        <w:rPr>
+          <w:rFonts w:asciiTheme="majorHAnsi" w:eastAsiaTheme="majorEastAsia" w:hAnsiTheme="majorHAnsi" w:cstheme="majorBidi"/>
+          <w:color w:val="2F5496" w:themeColor="accent1" w:themeShade="BF"/>
+          <w:sz w:val="32"/>
+          <w:szCs w:val="32"/>
+          <w:lang w:val="en-US"/>
+        </w:rPr>
+      </w:pPr>
+      <w:r>
+        <w:rPr>
+          <w:lang w:val="en-US"/>
+        </w:rPr>
+        <w:drawing>
+          <wp:anchor distT="0" distB="0" distL="114300" distR="114300" simplePos="0" relativeHeight="251664384" behindDoc="0" locked="0" layoutInCell="1" allowOverlap="1" wp14:anchorId="3F1E4F4B" wp14:editId="1EFC1750">
+            <wp:simplePos x="0" y="0"/>
+            <wp:positionH relativeFrom="column">
+              <wp:posOffset>0</wp:posOffset>
+            </wp:positionH>
+            <wp:positionV relativeFrom="paragraph">
+              <wp:posOffset>1661</wp:posOffset>
+            </wp:positionV>
+            <wp:extent cx="2688922" cy="2161327"/>
+            <wp:effectExtent l="0" t="0" r="0" b="0"/>
+            <wp:wrapSquare wrapText="bothSides"/>
+            <wp:docPr id="2122168154" name="Picture 1" descr="A screenshot of a computer&#10;&#10;Description automatically generated"/>
+            <wp:cNvGraphicFramePr>
+              <a:graphicFrameLocks xmlns:a="http://schemas.openxmlformats.org/drawingml/2006/main" noChangeAspect="1"/>
+            </wp:cNvGraphicFramePr>
+            <a:graphic xmlns:a="http://schemas.openxmlformats.org/drawingml/2006/main">
+              <a:graphicData uri="http://schemas.openxmlformats.org/drawingml/2006/picture">
+                <pic:pic xmlns:pic="http://schemas.openxmlformats.org/drawingml/2006/picture">
+                  <pic:nvPicPr>
+                    <pic:cNvPr id="2122168154" name="Picture 1" descr="A screenshot of a computer&#10;&#10;Description automatically generated"/>
+                    <pic:cNvPicPr/>
+                  </pic:nvPicPr>
+                  <pic:blipFill>
+                    <a:blip r:embed="rId14">
+                      <a:extLst>
+                        <a:ext uri="{28A0092B-C50C-407E-A947-70E740481C1C}">
+                          <a14:useLocalDpi xmlns:a14="http://schemas.microsoft.com/office/drawing/2010/main" val="0"/>
+                        </a:ext>
+                      </a:extLst>
+                    </a:blip>
+                    <a:stretch>
+                      <a:fillRect/>
+                    </a:stretch>
+                  </pic:blipFill>
+                  <pic:spPr>
+                    <a:xfrm>
+                      <a:off x="0" y="0"/>
+                      <a:ext cx="2688922" cy="2161327"/>
+                    </a:xfrm>
+                    <a:prstGeom prst="rect">
+                      <a:avLst/>
+                    </a:prstGeom>
+                  </pic:spPr>
+                </pic:pic>
+              </a:graphicData>
+            </a:graphic>
+          </wp:anchor>
+        </w:drawing>
+      </w:r>
+      <w:r>
+        <w:rPr>
+          <w:lang w:val="en-US"/>
+        </w:rPr>
+        <w:t xml:space="preserve"> </w:t>
+      </w:r>
+      <w:r>
+        <w:rPr>
+          <w:lang w:val="en-US"/>
+        </w:rPr>
+        <w:t xml:space="preserve">We also validated the end of the file to ensure that we will not miss the last contract’s tick data. As seen in the </w:t>
+      </w:r>
+      <w:r>
+        <w:rPr>
+          <w:lang w:val="en-US"/>
+        </w:rPr>
+        <w:t xml:space="preserve">subset data we cut out. Seen on the left </w:t>
+      </w:r>
+      <w:r>
+        <w:rPr>
+          <w:b/>
+          <w:bCs/>
+          <w:lang w:val="en-US"/>
+        </w:rPr>
+        <w:t>BTC-27MAY22-30000-P</w:t>
+      </w:r>
+      <w:r>
+        <w:rPr>
+          <w:lang w:val="en-US"/>
+        </w:rPr>
+        <w:t xml:space="preserve"> </w:t>
+      </w:r>
+      <w:r>
+        <w:rPr>
+          <w:lang w:val="en-US"/>
+        </w:rPr>
+        <w:t>contract is being read in as well.</w:t>
+      </w:r>
+      <w:r>
+        <w:rPr>
+          <w:lang w:val="en-US"/>
+        </w:rPr>
+        <w:br w:type="page"/>
+      </w:r>
+    </w:p>
+    <w:p>
+      <w:pPr>
+        <w:pStyle w:val="Heading1"/>
+        <w:rPr>
+          <w:lang w:val="en-US"/>
+        </w:rPr>
+      </w:pPr>
+      <w:r>
+        <w:rPr>
+          <w:lang w:val="en-US"/>
+        </w:rPr>
         <w:t>Smile Fitting Error</w:t>
       </w:r>
     </w:p>

</xml_diff>

<commit_message>
@Update - minor changes
</commit_message>
<xml_diff>
--- a/cpp_report_draft_110623.docx
+++ b/cpp_report_draft_110623.docx
@@ -1182,7 +1182,6 @@
         <w:rPr>
           <w:lang w:val="en-US"/>
         </w:rPr>
-        <w:lastRenderedPageBreak/>
         <w:t>‘</w:t>
       </w:r>
       <w:proofErr w:type="spellStart"/>
@@ -1510,6 +1509,7 @@
         <w:rPr>
           <w:lang w:val="en-US"/>
         </w:rPr>
+        <w:lastRenderedPageBreak/>
         <w:t xml:space="preserve">Calls the </w:t>
       </w:r>
       <w:proofErr w:type="spellStart"/>
@@ -2659,7 +2659,6 @@
         </w:numPr>
       </w:pPr>
       <w:r>
-        <w:lastRenderedPageBreak/>
         <w:t xml:space="preserve">Calculate fitting error and returns a map </w:t>
       </w:r>
       <w:r>
@@ -2885,6 +2884,9 @@
         <w:pStyle w:val="Heading1"/>
       </w:pPr>
       <w:r>
+        <w:rPr>
+          <w:noProof/>
+        </w:rPr>
         <w:lastRenderedPageBreak/>
         <w:drawing>
           <wp:anchor distT="0" distB="0" distL="114300" distR="114300" simplePos="0" relativeHeight="251658240" behindDoc="0" locked="0" layoutInCell="1" allowOverlap="1" wp14:anchorId="14CA2A86" wp14:editId="6F0FCE9B">
@@ -2990,6 +2992,7 @@
       </w:pPr>
       <w:r>
         <w:rPr>
+          <w:noProof/>
           <w:lang w:val="en-US"/>
         </w:rPr>
         <w:drawing>
@@ -3057,19 +3060,20 @@
       </w:pPr>
       <w:r>
         <w:rPr>
+          <w:noProof/>
           <w:lang w:val="en-US"/>
         </w:rPr>
         <w:drawing>
-          <wp:anchor distT="0" distB="0" distL="114300" distR="114300" simplePos="0" relativeHeight="251659264" behindDoc="0" locked="0" layoutInCell="1" allowOverlap="1" wp14:anchorId="6FC58BF0" wp14:editId="32F1AEBE">
+          <wp:anchor distT="0" distB="0" distL="114300" distR="114300" simplePos="0" relativeHeight="251659264" behindDoc="0" locked="0" layoutInCell="1" allowOverlap="1" wp14:anchorId="6FC58BF0" wp14:editId="44DF5F1B">
             <wp:simplePos x="0" y="0"/>
             <wp:positionH relativeFrom="margin">
               <wp:align>left</wp:align>
             </wp:positionH>
             <wp:positionV relativeFrom="paragraph">
-              <wp:posOffset>3091180</wp:posOffset>
+              <wp:posOffset>3088005</wp:posOffset>
             </wp:positionV>
-            <wp:extent cx="2506980" cy="2498725"/>
-            <wp:effectExtent l="0" t="0" r="7620" b="0"/>
+            <wp:extent cx="2750185" cy="2740660"/>
+            <wp:effectExtent l="0" t="0" r="0" b="2540"/>
             <wp:wrapSquare wrapText="bothSides"/>
             <wp:docPr id="1735541120" name="Picture 1" descr="A screenshot of a computer&#10;&#10;Description automatically generated"/>
             <wp:cNvGraphicFramePr>
@@ -3097,7 +3101,7 @@
                   <pic:spPr>
                     <a:xfrm>
                       <a:off x="0" y="0"/>
-                      <a:ext cx="2506980" cy="2498725"/>
+                      <a:ext cx="2750185" cy="2740660"/>
                     </a:xfrm>
                     <a:prstGeom prst="rect">
                       <a:avLst/>
@@ -3106,6 +3110,12 @@
                 </pic:pic>
               </a:graphicData>
             </a:graphic>
+            <wp14:sizeRelH relativeFrom="margin">
+              <wp14:pctWidth>0</wp14:pctWidth>
+            </wp14:sizeRelH>
+            <wp14:sizeRelV relativeFrom="margin">
+              <wp14:pctHeight>0</wp14:pctHeight>
+            </wp14:sizeRelV>
           </wp:anchor>
         </w:drawing>
       </w:r>
@@ -3115,19 +3125,7 @@
         <w:rPr>
           <w:lang w:val="en-US"/>
         </w:rPr>
-        <w:t>E</w:t>
-      </w:r>
-      <w:r>
-        <w:rPr>
-          <w:lang w:val="en-US"/>
-        </w:rPr>
-        <w:t>nsure that the tick data of the same time frame is read in together within the same step.</w:t>
-      </w:r>
-      <w:r>
-        <w:rPr>
-          <w:lang w:val="en-US"/>
-        </w:rPr>
-        <w:t xml:space="preserve"> As seen from the log after we detected the change in </w:t>
+        <w:t xml:space="preserve">Ensure that the tick data of the same time frame is read in together within the same step. As seen from the log after we detected the change in </w:t>
       </w:r>
       <w:r>
         <w:rPr>
@@ -3173,14 +3171,12 @@
         </w:rPr>
         <w:t xml:space="preserve"> </w:t>
       </w:r>
-      <w:proofErr w:type="gramStart"/>
-      <w:r>
-        <w:rPr>
-          <w:lang w:val="en-US"/>
-        </w:rPr>
-        <w:t>were</w:t>
-      </w:r>
-      <w:proofErr w:type="gramEnd"/>
+      <w:r>
+        <w:rPr>
+          <w:lang w:val="en-US"/>
+        </w:rPr>
+        <w:t>where</w:t>
+      </w:r>
       <w:r>
         <w:rPr>
           <w:lang w:val="en-US"/>
@@ -3237,8 +3233,10 @@
       </w:pPr>
       <w:r>
         <w:rPr>
-          <w:lang w:val="en-US"/>
-        </w:rPr>
+          <w:noProof/>
+          <w:lang w:val="en-US"/>
+        </w:rPr>
+        <w:lastRenderedPageBreak/>
         <w:drawing>
           <wp:anchor distT="0" distB="0" distL="114300" distR="114300" simplePos="0" relativeHeight="251661312" behindDoc="0" locked="0" layoutInCell="1" allowOverlap="1" wp14:anchorId="4C9B77F0" wp14:editId="09857A98">
             <wp:simplePos x="0" y="0"/>
@@ -3291,6 +3289,7 @@
       </w:r>
       <w:r>
         <w:rPr>
+          <w:noProof/>
           <w:lang w:val="en-US"/>
         </w:rPr>
         <w:drawing>
@@ -3408,6 +3407,7 @@
       </w:pPr>
       <w:r>
         <w:rPr>
+          <w:noProof/>
           <w:lang w:val="en-US"/>
         </w:rPr>
         <w:drawing>
@@ -3552,6 +3552,7 @@
       </w:pPr>
       <w:r>
         <w:rPr>
+          <w:noProof/>
           <w:lang w:val="en-US"/>
         </w:rPr>
         <w:drawing>
@@ -3725,8 +3726,10 @@
       </w:pPr>
       <w:r>
         <w:rPr>
-          <w:lang w:val="en-US"/>
-        </w:rPr>
+          <w:noProof/>
+          <w:lang w:val="en-US"/>
+        </w:rPr>
+        <w:lastRenderedPageBreak/>
         <w:drawing>
           <wp:inline distT="0" distB="0" distL="0" distR="0" wp14:anchorId="6B7190C1" wp14:editId="7ECB2C21">
             <wp:extent cx="5731510" cy="2560955"/>
@@ -3767,15 +3770,12 @@
     <w:p>
       <w:pPr>
         <w:rPr>
-          <w:rFonts w:asciiTheme="majorHAnsi" w:eastAsiaTheme="majorEastAsia" w:hAnsiTheme="majorHAnsi" w:cstheme="majorBidi"/>
-          <w:color w:val="2F5496" w:themeColor="accent1" w:themeShade="BF"/>
-          <w:sz w:val="32"/>
-          <w:szCs w:val="32"/>
-          <w:lang w:val="en-US"/>
-        </w:rPr>
-      </w:pPr>
-      <w:r>
-        <w:rPr>
+          <w:lang w:val="en-US"/>
+        </w:rPr>
+      </w:pPr>
+      <w:r>
+        <w:rPr>
+          <w:noProof/>
           <w:lang w:val="en-US"/>
         </w:rPr>
         <w:drawing>
@@ -3866,12 +3866,667 @@
         </w:rPr>
         <w:t>contract is being read in as well.</w:t>
       </w:r>
+    </w:p>
+    <w:p>
+      <w:pPr>
+        <w:rPr>
+          <w:lang w:val="en-US"/>
+        </w:rPr>
+      </w:pPr>
+    </w:p>
+    <w:p>
+      <w:pPr>
+        <w:rPr>
+          <w:lang w:val="en-US"/>
+        </w:rPr>
+      </w:pPr>
+    </w:p>
+    <w:p>
+      <w:pPr>
+        <w:rPr>
+          <w:lang w:val="en-US"/>
+        </w:rPr>
+      </w:pPr>
+    </w:p>
+    <w:p>
+      <w:pPr>
+        <w:rPr>
+          <w:lang w:val="en-US"/>
+        </w:rPr>
+      </w:pPr>
+    </w:p>
+    <w:p>
+      <w:pPr>
+        <w:rPr>
+          <w:lang w:val="en-US"/>
+        </w:rPr>
+      </w:pPr>
+    </w:p>
+    <w:p>
+      <w:pPr>
+        <w:rPr>
+          <w:rFonts w:asciiTheme="majorHAnsi" w:eastAsiaTheme="majorEastAsia" w:hAnsiTheme="majorHAnsi" w:cstheme="majorBidi"/>
+          <w:color w:val="2F5496" w:themeColor="accent1" w:themeShade="BF"/>
+          <w:sz w:val="32"/>
+          <w:szCs w:val="32"/>
+          <w:lang w:val="en-US"/>
+        </w:rPr>
+      </w:pPr>
       <w:r>
         <w:rPr>
           <w:lang w:val="en-US"/>
         </w:rPr>
         <w:br w:type="page"/>
       </w:r>
+    </w:p>
+    <w:p>
+      <w:pPr>
+        <w:pStyle w:val="Heading1"/>
+        <w:rPr>
+          <w:lang w:val="en-US"/>
+        </w:rPr>
+      </w:pPr>
+      <w:r>
+        <w:rPr>
+          <w:lang w:val="en-US"/>
+        </w:rPr>
+        <w:lastRenderedPageBreak/>
+        <w:t xml:space="preserve">Step 2 </w:t>
+      </w:r>
+    </w:p>
+    <w:p>
+      <w:pPr>
+        <w:rPr>
+          <w:lang w:val="en-US"/>
+        </w:rPr>
+      </w:pPr>
+      <w:r>
+        <w:rPr>
+          <w:lang w:val="en-US"/>
+        </w:rPr>
+        <w:drawing>
+          <wp:inline distT="0" distB="0" distL="0" distR="0" wp14:anchorId="5948C40F" wp14:editId="57966317">
+            <wp:extent cx="5731510" cy="2998470"/>
+            <wp:effectExtent l="0" t="0" r="2540" b="0"/>
+            <wp:docPr id="1328237079" name="Picture 1" descr="A screen shot of a computer program&#10;&#10;Description automatically generated with low confidence"/>
+            <wp:cNvGraphicFramePr>
+              <a:graphicFrameLocks xmlns:a="http://schemas.openxmlformats.org/drawingml/2006/main" noChangeAspect="1"/>
+            </wp:cNvGraphicFramePr>
+            <a:graphic xmlns:a="http://schemas.openxmlformats.org/drawingml/2006/main">
+              <a:graphicData uri="http://schemas.openxmlformats.org/drawingml/2006/picture">
+                <pic:pic xmlns:pic="http://schemas.openxmlformats.org/drawingml/2006/picture">
+                  <pic:nvPicPr>
+                    <pic:cNvPr id="1328237079" name="Picture 1" descr="A screen shot of a computer program&#10;&#10;Description automatically generated with low confidence"/>
+                    <pic:cNvPicPr/>
+                  </pic:nvPicPr>
+                  <pic:blipFill>
+                    <a:blip r:embed="rId15"/>
+                    <a:stretch>
+                      <a:fillRect/>
+                    </a:stretch>
+                  </pic:blipFill>
+                  <pic:spPr>
+                    <a:xfrm>
+                      <a:off x="0" y="0"/>
+                      <a:ext cx="5731510" cy="2998470"/>
+                    </a:xfrm>
+                    <a:prstGeom prst="rect">
+                      <a:avLst/>
+                    </a:prstGeom>
+                  </pic:spPr>
+                </pic:pic>
+              </a:graphicData>
+            </a:graphic>
+          </wp:inline>
+        </w:drawing>
+      </w:r>
+    </w:p>
+    <w:p>
+      <w:pPr>
+        <w:rPr>
+          <w:lang w:val="en-US"/>
+        </w:rPr>
+      </w:pPr>
+      <w:r>
+        <w:rPr>
+          <w:lang w:val="en-US"/>
+        </w:rPr>
+        <w:t xml:space="preserve">In the second step we clear the </w:t>
+      </w:r>
+      <w:proofErr w:type="spellStart"/>
+      <w:r>
+        <w:rPr>
+          <w:lang w:val="en-US"/>
+        </w:rPr>
+        <w:t>currentSurfaceRaw</w:t>
+      </w:r>
+      <w:proofErr w:type="spellEnd"/>
+      <w:r>
+        <w:rPr>
+          <w:lang w:val="en-US"/>
+        </w:rPr>
+        <w:t xml:space="preserve"> </w:t>
+      </w:r>
+      <w:r>
+        <w:rPr>
+          <w:lang w:val="en-US"/>
+        </w:rPr>
+        <w:t xml:space="preserve">at line 32 when the Msg is a snapshot and then proceed to populate the </w:t>
+      </w:r>
+      <w:proofErr w:type="spellStart"/>
+      <w:r>
+        <w:rPr>
+          <w:lang w:val="en-US"/>
+        </w:rPr>
+        <w:t>currentSurfaceRaw</w:t>
+      </w:r>
+      <w:proofErr w:type="spellEnd"/>
+      <w:r>
+        <w:rPr>
+          <w:lang w:val="en-US"/>
+        </w:rPr>
+        <w:t xml:space="preserve"> </w:t>
+      </w:r>
+      <w:r>
+        <w:rPr>
+          <w:lang w:val="en-US"/>
+        </w:rPr>
+        <w:t xml:space="preserve">with the tick data. And when it is just a snapshot, we will proceed to replace the </w:t>
+      </w:r>
+      <w:proofErr w:type="spellStart"/>
+      <w:r>
+        <w:rPr>
+          <w:lang w:val="en-US"/>
+        </w:rPr>
+        <w:t>currentSurfaceRaw</w:t>
+      </w:r>
+      <w:proofErr w:type="spellEnd"/>
+      <w:r>
+        <w:rPr>
+          <w:lang w:val="en-US"/>
+        </w:rPr>
+        <w:t xml:space="preserve"> </w:t>
+      </w:r>
+      <w:r>
+        <w:rPr>
+          <w:lang w:val="en-US"/>
+        </w:rPr>
+        <w:t>with the updates directly.</w:t>
+      </w:r>
+    </w:p>
+    <w:p>
+      <w:pPr>
+        <w:rPr>
+          <w:lang w:val="en-US"/>
+        </w:rPr>
+      </w:pPr>
+      <w:r>
+        <w:rPr>
+          <w:lang w:val="en-US"/>
+        </w:rPr>
+        <w:drawing>
+          <wp:inline distT="0" distB="0" distL="0" distR="0" wp14:anchorId="25D632CA" wp14:editId="09E27687">
+            <wp:extent cx="5731510" cy="1510665"/>
+            <wp:effectExtent l="0" t="0" r="2540" b="0"/>
+            <wp:docPr id="521099339" name="Picture 1" descr="A screen shot of a computer program&#10;&#10;Description automatically generated with low confidence"/>
+            <wp:cNvGraphicFramePr>
+              <a:graphicFrameLocks xmlns:a="http://schemas.openxmlformats.org/drawingml/2006/main" noChangeAspect="1"/>
+            </wp:cNvGraphicFramePr>
+            <a:graphic xmlns:a="http://schemas.openxmlformats.org/drawingml/2006/main">
+              <a:graphicData uri="http://schemas.openxmlformats.org/drawingml/2006/picture">
+                <pic:pic xmlns:pic="http://schemas.openxmlformats.org/drawingml/2006/picture">
+                  <pic:nvPicPr>
+                    <pic:cNvPr id="521099339" name="Picture 1" descr="A screen shot of a computer program&#10;&#10;Description automatically generated with low confidence"/>
+                    <pic:cNvPicPr/>
+                  </pic:nvPicPr>
+                  <pic:blipFill>
+                    <a:blip r:embed="rId16"/>
+                    <a:stretch>
+                      <a:fillRect/>
+                    </a:stretch>
+                  </pic:blipFill>
+                  <pic:spPr>
+                    <a:xfrm>
+                      <a:off x="0" y="0"/>
+                      <a:ext cx="5731510" cy="1510665"/>
+                    </a:xfrm>
+                    <a:prstGeom prst="rect">
+                      <a:avLst/>
+                    </a:prstGeom>
+                  </pic:spPr>
+                </pic:pic>
+              </a:graphicData>
+            </a:graphic>
+          </wp:inline>
+        </w:drawing>
+      </w:r>
+    </w:p>
+    <w:p>
+      <w:pPr>
+        <w:rPr>
+          <w:lang w:val="en-US"/>
+        </w:rPr>
+      </w:pPr>
+      <w:r>
+        <w:rPr>
+          <w:lang w:val="en-US"/>
+        </w:rPr>
+        <w:t xml:space="preserve">In step 2 we also print out the timestamp, contract name and mark IV of the contract. </w:t>
+      </w:r>
+    </w:p>
+    <w:p>
+      <w:pPr>
+        <w:rPr>
+          <w:lang w:val="en-US"/>
+        </w:rPr>
+      </w:pPr>
+      <w:r>
+        <w:rPr>
+          <w:lang w:val="en-US"/>
+        </w:rPr>
+        <w:drawing>
+          <wp:inline distT="0" distB="0" distL="0" distR="0" wp14:anchorId="659C1A1A" wp14:editId="1A0BF060">
+            <wp:extent cx="3810805" cy="2020186"/>
+            <wp:effectExtent l="0" t="0" r="0" b="0"/>
+            <wp:docPr id="254828499" name="Picture 1" descr="A screenshot of a computer&#10;&#10;Description automatically generated"/>
+            <wp:cNvGraphicFramePr>
+              <a:graphicFrameLocks xmlns:a="http://schemas.openxmlformats.org/drawingml/2006/main" noChangeAspect="1"/>
+            </wp:cNvGraphicFramePr>
+            <a:graphic xmlns:a="http://schemas.openxmlformats.org/drawingml/2006/main">
+              <a:graphicData uri="http://schemas.openxmlformats.org/drawingml/2006/picture">
+                <pic:pic xmlns:pic="http://schemas.openxmlformats.org/drawingml/2006/picture">
+                  <pic:nvPicPr>
+                    <pic:cNvPr id="254828499" name="Picture 1" descr="A screenshot of a computer&#10;&#10;Description automatically generated"/>
+                    <pic:cNvPicPr/>
+                  </pic:nvPicPr>
+                  <pic:blipFill>
+                    <a:blip r:embed="rId17"/>
+                    <a:stretch>
+                      <a:fillRect/>
+                    </a:stretch>
+                  </pic:blipFill>
+                  <pic:spPr>
+                    <a:xfrm>
+                      <a:off x="0" y="0"/>
+                      <a:ext cx="3816980" cy="2023459"/>
+                    </a:xfrm>
+                    <a:prstGeom prst="rect">
+                      <a:avLst/>
+                    </a:prstGeom>
+                  </pic:spPr>
+                </pic:pic>
+              </a:graphicData>
+            </a:graphic>
+          </wp:inline>
+        </w:drawing>
+      </w:r>
+    </w:p>
+    <w:p>
+      <w:pPr>
+        <w:rPr>
+          <w:lang w:val="en-US"/>
+        </w:rPr>
+      </w:pPr>
+      <w:r>
+        <w:rPr>
+          <w:lang w:val="en-US"/>
+        </w:rPr>
+        <w:t xml:space="preserve"> </w:t>
+      </w:r>
+    </w:p>
+    <w:p>
+      <w:pPr>
+        <w:rPr>
+          <w:lang w:val="en-US"/>
+        </w:rPr>
+      </w:pPr>
+      <w:r>
+        <w:rPr>
+          <w:lang w:val="en-US"/>
+        </w:rPr>
+        <w:br w:type="page"/>
+      </w:r>
+    </w:p>
+    <w:p>
+      <w:pPr>
+        <w:pStyle w:val="Heading1"/>
+        <w:rPr>
+          <w:lang w:val="en-US"/>
+        </w:rPr>
+      </w:pPr>
+      <w:r>
+        <w:rPr>
+          <w:lang w:val="en-US"/>
+        </w:rPr>
+        <w:lastRenderedPageBreak/>
+        <w:t>Step3</w:t>
+      </w:r>
+    </w:p>
+    <w:p>
+      <w:pPr>
+        <w:rPr>
+          <w:lang w:val="en-US"/>
+        </w:rPr>
+      </w:pPr>
+    </w:p>
+    <w:p>
+      <w:pPr>
+        <w:pStyle w:val="ListParagraph"/>
+        <w:numPr>
+          <w:ilvl w:val="0"/>
+          <w:numId w:val="8"/>
+        </w:numPr>
+        <w:rPr>
+          <w:lang w:val="en-US"/>
+        </w:rPr>
+      </w:pPr>
+      <w:r>
+        <w:rPr>
+          <w:lang w:val="en-US"/>
+        </w:rPr>
+        <w:t xml:space="preserve">Group market tick data by expiry date </w:t>
+      </w:r>
+    </w:p>
+    <w:p>
+      <w:pPr>
+        <w:pStyle w:val="ListParagraph"/>
+        <w:numPr>
+          <w:ilvl w:val="0"/>
+          <w:numId w:val="8"/>
+        </w:numPr>
+        <w:rPr>
+          <w:lang w:val="en-US"/>
+        </w:rPr>
+      </w:pPr>
+      <w:r>
+        <w:rPr>
+          <w:lang w:val="en-US"/>
+        </w:rPr>
+        <w:t xml:space="preserve">Pass the data for each expiry date to </w:t>
+      </w:r>
+      <w:proofErr w:type="spellStart"/>
+      <w:proofErr w:type="gramStart"/>
+      <w:r>
+        <w:rPr>
+          <w:lang w:val="en-US"/>
+        </w:rPr>
+        <w:t>fitsmile</w:t>
+      </w:r>
+      <w:proofErr w:type="spellEnd"/>
+      <w:proofErr w:type="gramEnd"/>
+    </w:p>
+    <w:p>
+      <w:pPr>
+        <w:pStyle w:val="ListParagraph"/>
+        <w:numPr>
+          <w:ilvl w:val="0"/>
+          <w:numId w:val="8"/>
+        </w:numPr>
+        <w:rPr>
+          <w:lang w:val="en-US"/>
+        </w:rPr>
+      </w:pPr>
+      <w:r>
+        <w:rPr>
+          <w:lang w:val="en-US"/>
+        </w:rPr>
+        <w:t xml:space="preserve">Fit the model to market data get fitting </w:t>
+      </w:r>
+      <w:proofErr w:type="gramStart"/>
+      <w:r>
+        <w:rPr>
+          <w:lang w:val="en-US"/>
+        </w:rPr>
+        <w:t>error</w:t>
+      </w:r>
+      <w:proofErr w:type="gramEnd"/>
+      <w:r>
+        <w:rPr>
+          <w:lang w:val="en-US"/>
+        </w:rPr>
+        <w:t xml:space="preserve"> </w:t>
+      </w:r>
+    </w:p>
+    <w:p>
+      <w:pPr>
+        <w:pStyle w:val="ListParagraph"/>
+        <w:numPr>
+          <w:ilvl w:val="1"/>
+          <w:numId w:val="8"/>
+        </w:numPr>
+        <w:rPr>
+          <w:lang w:val="en-US"/>
+        </w:rPr>
+      </w:pPr>
+      <w:r>
+        <w:t xml:space="preserve">take the average of </w:t>
+      </w:r>
+      <w:proofErr w:type="spellStart"/>
+      <w:r>
+        <w:t>BestBidIV</w:t>
+      </w:r>
+      <w:proofErr w:type="spellEnd"/>
+      <w:r>
+        <w:t xml:space="preserve"> and </w:t>
+      </w:r>
+      <w:proofErr w:type="spellStart"/>
+      <w:r>
+        <w:t>BestAskIV</w:t>
+      </w:r>
+      <w:proofErr w:type="spellEnd"/>
+      <w:r>
+        <w:t xml:space="preserve"> for fitting</w:t>
+      </w:r>
+      <w:r>
+        <w:t>???</w:t>
+      </w:r>
+    </w:p>
+    <w:p>
+      <w:pPr>
+        <w:pStyle w:val="ListParagraph"/>
+        <w:numPr>
+          <w:ilvl w:val="1"/>
+          <w:numId w:val="8"/>
+        </w:numPr>
+        <w:rPr>
+          <w:lang w:val="en-US"/>
+        </w:rPr>
+      </w:pPr>
+      <w:r>
+        <w:t xml:space="preserve">Start with equal weight then refine </w:t>
+      </w:r>
+      <w:proofErr w:type="gramStart"/>
+      <w:r>
+        <w:t>later ?</w:t>
+      </w:r>
+      <w:proofErr w:type="gramEnd"/>
+      <w:r>
+        <w:t xml:space="preserve"> </w:t>
+      </w:r>
+    </w:p>
+    <w:p>
+      <w:pPr>
+        <w:pStyle w:val="ListParagraph"/>
+        <w:numPr>
+          <w:ilvl w:val="1"/>
+          <w:numId w:val="8"/>
+        </w:numPr>
+        <w:rPr>
+          <w:lang w:val="en-US"/>
+        </w:rPr>
+      </w:pPr>
+      <w:r>
+        <w:t xml:space="preserve">Describe clearly the formula for the weights in the </w:t>
+      </w:r>
+      <w:proofErr w:type="gramStart"/>
+      <w:r>
+        <w:t>report</w:t>
+      </w:r>
+      <w:proofErr w:type="gramEnd"/>
+    </w:p>
+    <w:p>
+      <w:pPr>
+        <w:ind w:firstLine="720"/>
+        <w:rPr>
+          <w:lang w:val="en-US"/>
+        </w:rPr>
+      </w:pPr>
+      <w:r>
+        <w:rPr>
+          <w:lang w:val="en-US"/>
+        </w:rPr>
+        <w:drawing>
+          <wp:inline distT="0" distB="0" distL="0" distR="0" wp14:anchorId="01A2F008" wp14:editId="398B3B2B">
+            <wp:extent cx="3435610" cy="1830351"/>
+            <wp:effectExtent l="0" t="0" r="0" b="0"/>
+            <wp:docPr id="133683857" name="Picture 1" descr="A picture containing text, font, screenshot, number&#10;&#10;Description automatically generated"/>
+            <wp:cNvGraphicFramePr>
+              <a:graphicFrameLocks xmlns:a="http://schemas.openxmlformats.org/drawingml/2006/main" noChangeAspect="1"/>
+            </wp:cNvGraphicFramePr>
+            <a:graphic xmlns:a="http://schemas.openxmlformats.org/drawingml/2006/main">
+              <a:graphicData uri="http://schemas.openxmlformats.org/drawingml/2006/picture">
+                <pic:pic xmlns:pic="http://schemas.openxmlformats.org/drawingml/2006/picture">
+                  <pic:nvPicPr>
+                    <pic:cNvPr id="133683857" name="Picture 1" descr="A picture containing text, font, screenshot, number&#10;&#10;Description automatically generated"/>
+                    <pic:cNvPicPr/>
+                  </pic:nvPicPr>
+                  <pic:blipFill>
+                    <a:blip r:embed="rId18"/>
+                    <a:stretch>
+                      <a:fillRect/>
+                    </a:stretch>
+                  </pic:blipFill>
+                  <pic:spPr>
+                    <a:xfrm>
+                      <a:off x="0" y="0"/>
+                      <a:ext cx="3449609" cy="1837809"/>
+                    </a:xfrm>
+                    <a:prstGeom prst="rect">
+                      <a:avLst/>
+                    </a:prstGeom>
+                  </pic:spPr>
+                </pic:pic>
+              </a:graphicData>
+            </a:graphic>
+          </wp:inline>
+        </w:drawing>
+      </w:r>
+    </w:p>
+    <w:p>
+      <w:pPr>
+        <w:pStyle w:val="ListParagraph"/>
+        <w:numPr>
+          <w:ilvl w:val="0"/>
+          <w:numId w:val="8"/>
+        </w:numPr>
+        <w:rPr>
+          <w:lang w:val="en-US"/>
+        </w:rPr>
+      </w:pPr>
+      <w:r>
+        <w:rPr>
+          <w:lang w:val="en-US"/>
+        </w:rPr>
+        <w:t xml:space="preserve">Complete the </w:t>
+      </w:r>
+      <w:proofErr w:type="spellStart"/>
+      <w:r>
+        <w:rPr>
+          <w:lang w:val="en-US"/>
+        </w:rPr>
+        <w:t>time_listener</w:t>
+      </w:r>
+      <w:proofErr w:type="spellEnd"/>
+      <w:r>
+        <w:rPr>
+          <w:lang w:val="en-US"/>
+        </w:rPr>
+        <w:t xml:space="preserve"> in step3.cpp that streams the vol marks and fitting error to the output file </w:t>
+      </w:r>
+      <w:r>
+        <w:rPr>
+          <w:lang w:val="en-US"/>
+        </w:rPr>
+        <w:br/>
+      </w:r>
+      <w:proofErr w:type="gramStart"/>
+      <w:r>
+        <w:t>T</w:t>
+      </w:r>
+      <w:r>
+        <w:t>IME,EXPIRY</w:t>
+      </w:r>
+      <w:proofErr w:type="gramEnd"/>
+      <w:r>
+        <w:t>,FUT_PRICE,ATM,BF25,RR25,BF10,RR10 2022-04-18T00:00:00.139Z,29-APR-2022,38667.63,0.6,0.02,0.05,0.0335,0.067</w:t>
+      </w:r>
+    </w:p>
+    <w:p>
+      <w:pPr>
+        <w:pStyle w:val="ListParagraph"/>
+        <w:numPr>
+          <w:ilvl w:val="0"/>
+          <w:numId w:val="8"/>
+        </w:numPr>
+        <w:rPr>
+          <w:lang w:val="en-US"/>
+        </w:rPr>
+      </w:pPr>
+      <w:r>
+        <w:rPr>
+          <w:lang w:val="en-US"/>
+        </w:rPr>
+        <w:t xml:space="preserve">Implement </w:t>
+      </w:r>
+      <w:proofErr w:type="spellStart"/>
+      <w:r>
+        <w:rPr>
+          <w:lang w:val="en-US"/>
+        </w:rPr>
+        <w:t>FitSmile</w:t>
+      </w:r>
+      <w:proofErr w:type="spellEnd"/>
+      <w:r>
+        <w:rPr>
+          <w:lang w:val="en-US"/>
+        </w:rPr>
+        <w:t xml:space="preserve"> in </w:t>
+      </w:r>
+      <w:proofErr w:type="spellStart"/>
+      <w:r>
+        <w:rPr>
+          <w:lang w:val="en-US"/>
+        </w:rPr>
+        <w:t>CubicSmile.h</w:t>
+      </w:r>
+      <w:proofErr w:type="spellEnd"/>
+      <w:r>
+        <w:rPr>
+          <w:lang w:val="en-US"/>
+        </w:rPr>
+        <w:t xml:space="preserve"> to return a </w:t>
+      </w:r>
+      <w:proofErr w:type="spellStart"/>
+      <w:r>
+        <w:rPr>
+          <w:lang w:val="en-US"/>
+        </w:rPr>
+        <w:t>CubicSmile</w:t>
+      </w:r>
+      <w:proofErr w:type="spellEnd"/>
+      <w:r>
+        <w:rPr>
+          <w:lang w:val="en-US"/>
+        </w:rPr>
+        <w:t xml:space="preserve"> that fits the tick data of a given expiry date. </w:t>
+      </w:r>
+    </w:p>
+    <w:p>
+      <w:pPr>
+        <w:rPr>
+          <w:lang w:val="en-US"/>
+        </w:rPr>
+      </w:pPr>
     </w:p>
     <w:p>
       <w:pPr>
@@ -3928,6 +4583,95 @@
 <file path=word/numbering.xml><?xml version="1.0" encoding="utf-8"?>
 <w:numbering xmlns:wpc="http://schemas.microsoft.com/office/word/2010/wordprocessingCanvas" xmlns:cx="http://schemas.microsoft.com/office/drawing/2014/chartex" xmlns:cx1="http://schemas.microsoft.com/office/drawing/2015/9/8/chartex" xmlns:cx2="http://schemas.microsoft.com/office/drawing/2015/10/21/chartex" xmlns:cx3="http://schemas.microsoft.com/office/drawing/2016/5/9/chartex" xmlns:cx4="http://schemas.microsoft.com/office/drawing/2016/5/10/chartex" xmlns:cx5="http://schemas.microsoft.com/office/drawing/2016/5/11/chartex" xmlns:cx6="http://schemas.microsoft.com/office/drawing/2016/5/12/chartex" xmlns:cx7="http://schemas.microsoft.com/office/drawing/2016/5/13/chartex" xmlns:cx8="http://schemas.microsoft.com/office/drawing/2016/5/14/chartex" xmlns:mc="http://schemas.openxmlformats.org/markup-compatibility/2006" xmlns:aink="http://schemas.microsoft.com/office/drawing/2016/ink" xmlns:am3d="http://schemas.microsoft.com/office/drawing/2017/model3d" xmlns:o="urn:schemas-microsoft-com:office:office" xmlns:oel="http://schemas.microsoft.com/office/2019/extlst" xmlns:r="http://schemas.openxmlformats.org/officeDocument/2006/relationships" xmlns:m="http://schemas.openxmlformats.org/officeDocument/2006/math" xmlns:v="urn:schemas-microsoft-com:vml" xmlns:wp14="http://schemas.microsoft.com/office/word/2010/wordprocessingDrawing" xmlns:wp="http://schemas.openxmlformats.org/drawingml/2006/wordprocessingDrawing" xmlns:w10="urn:schemas-microsoft-com:office:word" xmlns:w="http://schemas.openxmlformats.org/wordprocessingml/2006/main" xmlns:w14="http://schemas.microsoft.com/office/word/2010/wordml" xmlns:w15="http://schemas.microsoft.com/office/word/2012/wordml" xmlns:w16cex="http://schemas.microsoft.com/office/word/2018/wordml/cex" xmlns:w16cid="http://schemas.microsoft.com/office/word/2016/wordml/cid" xmlns:w16="http://schemas.microsoft.com/office/word/2018/wordml" xmlns:w16sdtdh="http://schemas.microsoft.com/office/word/2020/wordml/sdtdatahash" xmlns:w16se="http://schemas.microsoft.com/office/word/2015/wordml/symex" xmlns:wpg="http://schemas.microsoft.com/office/word/2010/wordprocessingGroup" xmlns:wpi="http://schemas.microsoft.com/office/word/2010/wordprocessingInk" xmlns:wne="http://schemas.microsoft.com/office/word/2006/wordml" xmlns:wps="http://schemas.microsoft.com/office/word/2010/wordprocessingShape" mc:Ignorable="w14 w15 w16se w16cid w16 w16cex w16sdtdh wp14">
   <w:abstractNum w:abstractNumId="0" w15:restartNumberingAfterBreak="0">
+    <w:nsid w:val="06DC52FA"/>
+    <w:multiLevelType w:val="hybridMultilevel"/>
+    <w:tmpl w:val="0D8AC84E"/>
+    <w:lvl w:ilvl="0" w:tplc="4809000F">
+      <w:start w:val="1"/>
+      <w:numFmt w:val="decimal"/>
+      <w:lvlText w:val="%1."/>
+      <w:lvlJc w:val="left"/>
+      <w:pPr>
+        <w:ind w:left="720" w:hanging="360"/>
+      </w:pPr>
+      <w:rPr>
+        <w:rFonts w:hint="default"/>
+      </w:rPr>
+    </w:lvl>
+    <w:lvl w:ilvl="1" w:tplc="48090019">
+      <w:start w:val="1"/>
+      <w:numFmt w:val="lowerLetter"/>
+      <w:lvlText w:val="%2."/>
+      <w:lvlJc w:val="left"/>
+      <w:pPr>
+        <w:ind w:left="1440" w:hanging="360"/>
+      </w:pPr>
+    </w:lvl>
+    <w:lvl w:ilvl="2" w:tplc="4809001B" w:tentative="1">
+      <w:start w:val="1"/>
+      <w:numFmt w:val="lowerRoman"/>
+      <w:lvlText w:val="%3."/>
+      <w:lvlJc w:val="right"/>
+      <w:pPr>
+        <w:ind w:left="2160" w:hanging="180"/>
+      </w:pPr>
+    </w:lvl>
+    <w:lvl w:ilvl="3" w:tplc="4809000F" w:tentative="1">
+      <w:start w:val="1"/>
+      <w:numFmt w:val="decimal"/>
+      <w:lvlText w:val="%4."/>
+      <w:lvlJc w:val="left"/>
+      <w:pPr>
+        <w:ind w:left="2880" w:hanging="360"/>
+      </w:pPr>
+    </w:lvl>
+    <w:lvl w:ilvl="4" w:tplc="48090019" w:tentative="1">
+      <w:start w:val="1"/>
+      <w:numFmt w:val="lowerLetter"/>
+      <w:lvlText w:val="%5."/>
+      <w:lvlJc w:val="left"/>
+      <w:pPr>
+        <w:ind w:left="3600" w:hanging="360"/>
+      </w:pPr>
+    </w:lvl>
+    <w:lvl w:ilvl="5" w:tplc="4809001B" w:tentative="1">
+      <w:start w:val="1"/>
+      <w:numFmt w:val="lowerRoman"/>
+      <w:lvlText w:val="%6."/>
+      <w:lvlJc w:val="right"/>
+      <w:pPr>
+        <w:ind w:left="4320" w:hanging="180"/>
+      </w:pPr>
+    </w:lvl>
+    <w:lvl w:ilvl="6" w:tplc="4809000F" w:tentative="1">
+      <w:start w:val="1"/>
+      <w:numFmt w:val="decimal"/>
+      <w:lvlText w:val="%7."/>
+      <w:lvlJc w:val="left"/>
+      <w:pPr>
+        <w:ind w:left="5040" w:hanging="360"/>
+      </w:pPr>
+    </w:lvl>
+    <w:lvl w:ilvl="7" w:tplc="48090019" w:tentative="1">
+      <w:start w:val="1"/>
+      <w:numFmt w:val="lowerLetter"/>
+      <w:lvlText w:val="%8."/>
+      <w:lvlJc w:val="left"/>
+      <w:pPr>
+        <w:ind w:left="5760" w:hanging="360"/>
+      </w:pPr>
+    </w:lvl>
+    <w:lvl w:ilvl="8" w:tplc="4809001B" w:tentative="1">
+      <w:start w:val="1"/>
+      <w:numFmt w:val="lowerRoman"/>
+      <w:lvlText w:val="%9."/>
+      <w:lvlJc w:val="right"/>
+      <w:pPr>
+        <w:ind w:left="6480" w:hanging="180"/>
+      </w:pPr>
+    </w:lvl>
+  </w:abstractNum>
+  <w:abstractNum w:abstractNumId="1" w15:restartNumberingAfterBreak="0">
     <w:nsid w:val="27714FBC"/>
     <w:multiLevelType w:val="hybridMultilevel"/>
     <w:tmpl w:val="4A5E759A"/>
@@ -4016,7 +4760,120 @@
       </w:pPr>
     </w:lvl>
   </w:abstractNum>
-  <w:abstractNum w:abstractNumId="1" w15:restartNumberingAfterBreak="0">
+  <w:abstractNum w:abstractNumId="2" w15:restartNumberingAfterBreak="0">
+    <w:nsid w:val="2F854AE2"/>
+    <w:multiLevelType w:val="hybridMultilevel"/>
+    <w:tmpl w:val="F43EB99E"/>
+    <w:lvl w:ilvl="0" w:tplc="48090001">
+      <w:start w:val="1"/>
+      <w:numFmt w:val="bullet"/>
+      <w:lvlText w:val=""/>
+      <w:lvlJc w:val="left"/>
+      <w:pPr>
+        <w:ind w:left="3600" w:hanging="360"/>
+      </w:pPr>
+      <w:rPr>
+        <w:rFonts w:ascii="Symbol" w:hAnsi="Symbol" w:hint="default"/>
+      </w:rPr>
+    </w:lvl>
+    <w:lvl w:ilvl="1" w:tplc="48090003" w:tentative="1">
+      <w:start w:val="1"/>
+      <w:numFmt w:val="bullet"/>
+      <w:lvlText w:val="o"/>
+      <w:lvlJc w:val="left"/>
+      <w:pPr>
+        <w:ind w:left="4320" w:hanging="360"/>
+      </w:pPr>
+      <w:rPr>
+        <w:rFonts w:ascii="Courier New" w:hAnsi="Courier New" w:cs="Courier New" w:hint="default"/>
+      </w:rPr>
+    </w:lvl>
+    <w:lvl w:ilvl="2" w:tplc="48090005" w:tentative="1">
+      <w:start w:val="1"/>
+      <w:numFmt w:val="bullet"/>
+      <w:lvlText w:val=""/>
+      <w:lvlJc w:val="left"/>
+      <w:pPr>
+        <w:ind w:left="5040" w:hanging="360"/>
+      </w:pPr>
+      <w:rPr>
+        <w:rFonts w:ascii="Wingdings" w:hAnsi="Wingdings" w:hint="default"/>
+      </w:rPr>
+    </w:lvl>
+    <w:lvl w:ilvl="3" w:tplc="48090001" w:tentative="1">
+      <w:start w:val="1"/>
+      <w:numFmt w:val="bullet"/>
+      <w:lvlText w:val=""/>
+      <w:lvlJc w:val="left"/>
+      <w:pPr>
+        <w:ind w:left="5760" w:hanging="360"/>
+      </w:pPr>
+      <w:rPr>
+        <w:rFonts w:ascii="Symbol" w:hAnsi="Symbol" w:hint="default"/>
+      </w:rPr>
+    </w:lvl>
+    <w:lvl w:ilvl="4" w:tplc="48090003" w:tentative="1">
+      <w:start w:val="1"/>
+      <w:numFmt w:val="bullet"/>
+      <w:lvlText w:val="o"/>
+      <w:lvlJc w:val="left"/>
+      <w:pPr>
+        <w:ind w:left="6480" w:hanging="360"/>
+      </w:pPr>
+      <w:rPr>
+        <w:rFonts w:ascii="Courier New" w:hAnsi="Courier New" w:cs="Courier New" w:hint="default"/>
+      </w:rPr>
+    </w:lvl>
+    <w:lvl w:ilvl="5" w:tplc="48090005" w:tentative="1">
+      <w:start w:val="1"/>
+      <w:numFmt w:val="bullet"/>
+      <w:lvlText w:val=""/>
+      <w:lvlJc w:val="left"/>
+      <w:pPr>
+        <w:ind w:left="7200" w:hanging="360"/>
+      </w:pPr>
+      <w:rPr>
+        <w:rFonts w:ascii="Wingdings" w:hAnsi="Wingdings" w:hint="default"/>
+      </w:rPr>
+    </w:lvl>
+    <w:lvl w:ilvl="6" w:tplc="48090001" w:tentative="1">
+      <w:start w:val="1"/>
+      <w:numFmt w:val="bullet"/>
+      <w:lvlText w:val=""/>
+      <w:lvlJc w:val="left"/>
+      <w:pPr>
+        <w:ind w:left="7920" w:hanging="360"/>
+      </w:pPr>
+      <w:rPr>
+        <w:rFonts w:ascii="Symbol" w:hAnsi="Symbol" w:hint="default"/>
+      </w:rPr>
+    </w:lvl>
+    <w:lvl w:ilvl="7" w:tplc="48090003" w:tentative="1">
+      <w:start w:val="1"/>
+      <w:numFmt w:val="bullet"/>
+      <w:lvlText w:val="o"/>
+      <w:lvlJc w:val="left"/>
+      <w:pPr>
+        <w:ind w:left="8640" w:hanging="360"/>
+      </w:pPr>
+      <w:rPr>
+        <w:rFonts w:ascii="Courier New" w:hAnsi="Courier New" w:cs="Courier New" w:hint="default"/>
+      </w:rPr>
+    </w:lvl>
+    <w:lvl w:ilvl="8" w:tplc="48090005" w:tentative="1">
+      <w:start w:val="1"/>
+      <w:numFmt w:val="bullet"/>
+      <w:lvlText w:val=""/>
+      <w:lvlJc w:val="left"/>
+      <w:pPr>
+        <w:ind w:left="9360" w:hanging="360"/>
+      </w:pPr>
+      <w:rPr>
+        <w:rFonts w:ascii="Wingdings" w:hAnsi="Wingdings" w:hint="default"/>
+      </w:rPr>
+    </w:lvl>
+  </w:abstractNum>
+  <w:abstractNum w:abstractNumId="3" w15:restartNumberingAfterBreak="0">
     <w:nsid w:val="31007D27"/>
     <w:multiLevelType w:val="hybridMultilevel"/>
     <w:tmpl w:val="F37A1B94"/>
@@ -4105,7 +4962,93 @@
       </w:pPr>
     </w:lvl>
   </w:abstractNum>
-  <w:abstractNum w:abstractNumId="2" w15:restartNumberingAfterBreak="0">
+  <w:abstractNum w:abstractNumId="4" w15:restartNumberingAfterBreak="0">
+    <w:nsid w:val="577272D9"/>
+    <w:multiLevelType w:val="hybridMultilevel"/>
+    <w:tmpl w:val="7CE61A8C"/>
+    <w:lvl w:ilvl="0" w:tplc="4809000F">
+      <w:start w:val="1"/>
+      <w:numFmt w:val="decimal"/>
+      <w:lvlText w:val="%1."/>
+      <w:lvlJc w:val="left"/>
+      <w:pPr>
+        <w:ind w:left="3600" w:hanging="360"/>
+      </w:pPr>
+    </w:lvl>
+    <w:lvl w:ilvl="1" w:tplc="48090019" w:tentative="1">
+      <w:start w:val="1"/>
+      <w:numFmt w:val="lowerLetter"/>
+      <w:lvlText w:val="%2."/>
+      <w:lvlJc w:val="left"/>
+      <w:pPr>
+        <w:ind w:left="4320" w:hanging="360"/>
+      </w:pPr>
+    </w:lvl>
+    <w:lvl w:ilvl="2" w:tplc="4809001B" w:tentative="1">
+      <w:start w:val="1"/>
+      <w:numFmt w:val="lowerRoman"/>
+      <w:lvlText w:val="%3."/>
+      <w:lvlJc w:val="right"/>
+      <w:pPr>
+        <w:ind w:left="5040" w:hanging="180"/>
+      </w:pPr>
+    </w:lvl>
+    <w:lvl w:ilvl="3" w:tplc="4809000F" w:tentative="1">
+      <w:start w:val="1"/>
+      <w:numFmt w:val="decimal"/>
+      <w:lvlText w:val="%4."/>
+      <w:lvlJc w:val="left"/>
+      <w:pPr>
+        <w:ind w:left="5760" w:hanging="360"/>
+      </w:pPr>
+    </w:lvl>
+    <w:lvl w:ilvl="4" w:tplc="48090019" w:tentative="1">
+      <w:start w:val="1"/>
+      <w:numFmt w:val="lowerLetter"/>
+      <w:lvlText w:val="%5."/>
+      <w:lvlJc w:val="left"/>
+      <w:pPr>
+        <w:ind w:left="6480" w:hanging="360"/>
+      </w:pPr>
+    </w:lvl>
+    <w:lvl w:ilvl="5" w:tplc="4809001B" w:tentative="1">
+      <w:start w:val="1"/>
+      <w:numFmt w:val="lowerRoman"/>
+      <w:lvlText w:val="%6."/>
+      <w:lvlJc w:val="right"/>
+      <w:pPr>
+        <w:ind w:left="7200" w:hanging="180"/>
+      </w:pPr>
+    </w:lvl>
+    <w:lvl w:ilvl="6" w:tplc="4809000F" w:tentative="1">
+      <w:start w:val="1"/>
+      <w:numFmt w:val="decimal"/>
+      <w:lvlText w:val="%7."/>
+      <w:lvlJc w:val="left"/>
+      <w:pPr>
+        <w:ind w:left="7920" w:hanging="360"/>
+      </w:pPr>
+    </w:lvl>
+    <w:lvl w:ilvl="7" w:tplc="48090019" w:tentative="1">
+      <w:start w:val="1"/>
+      <w:numFmt w:val="lowerLetter"/>
+      <w:lvlText w:val="%8."/>
+      <w:lvlJc w:val="left"/>
+      <w:pPr>
+        <w:ind w:left="8640" w:hanging="360"/>
+      </w:pPr>
+    </w:lvl>
+    <w:lvl w:ilvl="8" w:tplc="4809001B" w:tentative="1">
+      <w:start w:val="1"/>
+      <w:numFmt w:val="lowerRoman"/>
+      <w:lvlText w:val="%9."/>
+      <w:lvlJc w:val="right"/>
+      <w:pPr>
+        <w:ind w:left="9360" w:hanging="180"/>
+      </w:pPr>
+    </w:lvl>
+  </w:abstractNum>
+  <w:abstractNum w:abstractNumId="5" w15:restartNumberingAfterBreak="0">
     <w:nsid w:val="59DC0694"/>
     <w:multiLevelType w:val="hybridMultilevel"/>
     <w:tmpl w:val="F452A2F2"/>
@@ -4194,7 +5137,120 @@
       </w:pPr>
     </w:lvl>
   </w:abstractNum>
-  <w:abstractNum w:abstractNumId="3" w15:restartNumberingAfterBreak="0">
+  <w:abstractNum w:abstractNumId="6" w15:restartNumberingAfterBreak="0">
+    <w:nsid w:val="62BD32F4"/>
+    <w:multiLevelType w:val="hybridMultilevel"/>
+    <w:tmpl w:val="CC72E252"/>
+    <w:lvl w:ilvl="0" w:tplc="48090001">
+      <w:start w:val="1"/>
+      <w:numFmt w:val="bullet"/>
+      <w:lvlText w:val=""/>
+      <w:lvlJc w:val="left"/>
+      <w:pPr>
+        <w:ind w:left="360" w:hanging="360"/>
+      </w:pPr>
+      <w:rPr>
+        <w:rFonts w:ascii="Symbol" w:hAnsi="Symbol" w:hint="default"/>
+      </w:rPr>
+    </w:lvl>
+    <w:lvl w:ilvl="1" w:tplc="48090003" w:tentative="1">
+      <w:start w:val="1"/>
+      <w:numFmt w:val="bullet"/>
+      <w:lvlText w:val="o"/>
+      <w:lvlJc w:val="left"/>
+      <w:pPr>
+        <w:ind w:left="1080" w:hanging="360"/>
+      </w:pPr>
+      <w:rPr>
+        <w:rFonts w:ascii="Courier New" w:hAnsi="Courier New" w:cs="Courier New" w:hint="default"/>
+      </w:rPr>
+    </w:lvl>
+    <w:lvl w:ilvl="2" w:tplc="48090005" w:tentative="1">
+      <w:start w:val="1"/>
+      <w:numFmt w:val="bullet"/>
+      <w:lvlText w:val=""/>
+      <w:lvlJc w:val="left"/>
+      <w:pPr>
+        <w:ind w:left="1800" w:hanging="360"/>
+      </w:pPr>
+      <w:rPr>
+        <w:rFonts w:ascii="Wingdings" w:hAnsi="Wingdings" w:hint="default"/>
+      </w:rPr>
+    </w:lvl>
+    <w:lvl w:ilvl="3" w:tplc="48090001" w:tentative="1">
+      <w:start w:val="1"/>
+      <w:numFmt w:val="bullet"/>
+      <w:lvlText w:val=""/>
+      <w:lvlJc w:val="left"/>
+      <w:pPr>
+        <w:ind w:left="2520" w:hanging="360"/>
+      </w:pPr>
+      <w:rPr>
+        <w:rFonts w:ascii="Symbol" w:hAnsi="Symbol" w:hint="default"/>
+      </w:rPr>
+    </w:lvl>
+    <w:lvl w:ilvl="4" w:tplc="48090003" w:tentative="1">
+      <w:start w:val="1"/>
+      <w:numFmt w:val="bullet"/>
+      <w:lvlText w:val="o"/>
+      <w:lvlJc w:val="left"/>
+      <w:pPr>
+        <w:ind w:left="3240" w:hanging="360"/>
+      </w:pPr>
+      <w:rPr>
+        <w:rFonts w:ascii="Courier New" w:hAnsi="Courier New" w:cs="Courier New" w:hint="default"/>
+      </w:rPr>
+    </w:lvl>
+    <w:lvl w:ilvl="5" w:tplc="48090005" w:tentative="1">
+      <w:start w:val="1"/>
+      <w:numFmt w:val="bullet"/>
+      <w:lvlText w:val=""/>
+      <w:lvlJc w:val="left"/>
+      <w:pPr>
+        <w:ind w:left="3960" w:hanging="360"/>
+      </w:pPr>
+      <w:rPr>
+        <w:rFonts w:ascii="Wingdings" w:hAnsi="Wingdings" w:hint="default"/>
+      </w:rPr>
+    </w:lvl>
+    <w:lvl w:ilvl="6" w:tplc="48090001" w:tentative="1">
+      <w:start w:val="1"/>
+      <w:numFmt w:val="bullet"/>
+      <w:lvlText w:val=""/>
+      <w:lvlJc w:val="left"/>
+      <w:pPr>
+        <w:ind w:left="4680" w:hanging="360"/>
+      </w:pPr>
+      <w:rPr>
+        <w:rFonts w:ascii="Symbol" w:hAnsi="Symbol" w:hint="default"/>
+      </w:rPr>
+    </w:lvl>
+    <w:lvl w:ilvl="7" w:tplc="48090003" w:tentative="1">
+      <w:start w:val="1"/>
+      <w:numFmt w:val="bullet"/>
+      <w:lvlText w:val="o"/>
+      <w:lvlJc w:val="left"/>
+      <w:pPr>
+        <w:ind w:left="5400" w:hanging="360"/>
+      </w:pPr>
+      <w:rPr>
+        <w:rFonts w:ascii="Courier New" w:hAnsi="Courier New" w:cs="Courier New" w:hint="default"/>
+      </w:rPr>
+    </w:lvl>
+    <w:lvl w:ilvl="8" w:tplc="48090005" w:tentative="1">
+      <w:start w:val="1"/>
+      <w:numFmt w:val="bullet"/>
+      <w:lvlText w:val=""/>
+      <w:lvlJc w:val="left"/>
+      <w:pPr>
+        <w:ind w:left="6120" w:hanging="360"/>
+      </w:pPr>
+      <w:rPr>
+        <w:rFonts w:ascii="Wingdings" w:hAnsi="Wingdings" w:hint="default"/>
+      </w:rPr>
+    </w:lvl>
+  </w:abstractNum>
+  <w:abstractNum w:abstractNumId="7" w15:restartNumberingAfterBreak="0">
     <w:nsid w:val="7B611D1B"/>
     <w:multiLevelType w:val="hybridMultilevel"/>
     <w:tmpl w:val="434C3C3C"/>
@@ -4284,15 +5340,27 @@
     </w:lvl>
   </w:abstractNum>
   <w:num w:numId="1" w16cid:durableId="1390886015">
+    <w:abstractNumId w:val="7"/>
+  </w:num>
+  <w:num w:numId="2" w16cid:durableId="177157983">
     <w:abstractNumId w:val="3"/>
   </w:num>
-  <w:num w:numId="2" w16cid:durableId="177157983">
+  <w:num w:numId="3" w16cid:durableId="1251308317">
+    <w:abstractNumId w:val="5"/>
+  </w:num>
+  <w:num w:numId="4" w16cid:durableId="375282314">
     <w:abstractNumId w:val="1"/>
   </w:num>
-  <w:num w:numId="3" w16cid:durableId="1251308317">
+  <w:num w:numId="5" w16cid:durableId="1156259837">
+    <w:abstractNumId w:val="4"/>
+  </w:num>
+  <w:num w:numId="6" w16cid:durableId="1443111303">
+    <w:abstractNumId w:val="6"/>
+  </w:num>
+  <w:num w:numId="7" w16cid:durableId="1669016973">
     <w:abstractNumId w:val="2"/>
   </w:num>
-  <w:num w:numId="4" w16cid:durableId="375282314">
+  <w:num w:numId="8" w16cid:durableId="1652101794">
     <w:abstractNumId w:val="0"/>
   </w:num>
 </w:numbering>

</xml_diff>

<commit_message>
@wordChange - just update the todos.
</commit_message>
<xml_diff>
--- a/cpp_report_draft_110623.docx
+++ b/cpp_report_draft_110623.docx
@@ -3942,6 +3942,7 @@
       </w:pPr>
       <w:r>
         <w:rPr>
+          <w:noProof/>
           <w:lang w:val="en-US"/>
         </w:rPr>
         <w:drawing>
@@ -4062,6 +4063,7 @@
       </w:pPr>
       <w:r>
         <w:rPr>
+          <w:noProof/>
           <w:lang w:val="en-US"/>
         </w:rPr>
         <w:drawing>
@@ -4122,6 +4124,7 @@
       </w:pPr>
       <w:r>
         <w:rPr>
+          <w:noProof/>
           <w:lang w:val="en-US"/>
         </w:rPr>
         <w:drawing>
@@ -4217,11 +4220,13 @@
           <w:numId w:val="8"/>
         </w:numPr>
         <w:rPr>
-          <w:lang w:val="en-US"/>
-        </w:rPr>
-      </w:pPr>
-      <w:r>
-        <w:rPr>
+          <w:strike/>
+          <w:lang w:val="en-US"/>
+        </w:rPr>
+      </w:pPr>
+      <w:r>
+        <w:rPr>
+          <w:strike/>
           <w:lang w:val="en-US"/>
         </w:rPr>
         <w:t xml:space="preserve">Group market tick data by expiry date </w:t>
@@ -4235,11 +4240,13 @@
           <w:numId w:val="8"/>
         </w:numPr>
         <w:rPr>
-          <w:lang w:val="en-US"/>
-        </w:rPr>
-      </w:pPr>
-      <w:r>
-        <w:rPr>
+          <w:strike/>
+          <w:lang w:val="en-US"/>
+        </w:rPr>
+      </w:pPr>
+      <w:r>
+        <w:rPr>
+          <w:strike/>
           <w:lang w:val="en-US"/>
         </w:rPr>
         <w:t xml:space="preserve">Pass the data for each expiry date to </w:t>
@@ -4248,6 +4255,7 @@
       <w:proofErr w:type="gramStart"/>
       <w:r>
         <w:rPr>
+          <w:strike/>
           <w:lang w:val="en-US"/>
         </w:rPr>
         <w:t>fitsmile</w:t>
@@ -4318,6 +4326,37 @@
         <w:t xml:space="preserve"> for fitting</w:t>
       </w:r>
       <w:r>
+        <w:t xml:space="preserve"> this is for the </w:t>
+      </w:r>
+      <m:oMath>
+        <m:sSub>
+          <m:sSubPr>
+            <m:ctrlPr>
+              <w:rPr>
+                <w:rFonts w:ascii="Cambria Math" w:hAnsi="Cambria Math"/>
+                <w:i/>
+              </w:rPr>
+            </m:ctrlPr>
+          </m:sSubPr>
+          <m:e>
+            <m:r>
+              <w:rPr>
+                <w:rFonts w:ascii="Cambria Math" w:hAnsi="Cambria Math"/>
+              </w:rPr>
+              <m:t>σ</m:t>
+            </m:r>
+          </m:e>
+          <m:sub>
+            <m:r>
+              <w:rPr>
+                <w:rFonts w:ascii="Cambria Math" w:hAnsi="Cambria Math"/>
+              </w:rPr>
+              <m:t>i</m:t>
+            </m:r>
+          </m:sub>
+        </m:sSub>
+      </m:oMath>
+      <w:r>
         <w:t>???</w:t>
       </w:r>
     </w:p>
@@ -4337,9 +4376,15 @@
       </w:r>
       <w:proofErr w:type="gramStart"/>
       <w:r>
-        <w:t>later ?</w:t>
+        <w:t>later?</w:t>
+      </w:r>
+      <w:r>
+        <w:t>(</w:t>
       </w:r>
       <w:proofErr w:type="gramEnd"/>
+      <w:r>
+        <w:t xml:space="preserve">can probably weight by the open interest against all the open interest in the timestamp. KIV) </w:t>
+      </w:r>
       <w:r>
         <w:t xml:space="preserve"> </w:t>
       </w:r>
@@ -4373,6 +4418,7 @@
       </w:pPr>
       <w:r>
         <w:rPr>
+          <w:noProof/>
           <w:lang w:val="en-US"/>
         </w:rPr>
         <w:drawing>
@@ -4451,10 +4497,7 @@
       </w:r>
       <w:proofErr w:type="gramStart"/>
       <w:r>
-        <w:t>T</w:t>
-      </w:r>
-      <w:r>
-        <w:t>IME,EXPIRY</w:t>
+        <w:t>TIME,EXPIRY</w:t>
       </w:r>
       <w:proofErr w:type="gramEnd"/>
       <w:r>
@@ -5874,6 +5917,16 @@
       <w:szCs w:val="32"/>
     </w:rPr>
   </w:style>
+  <w:style w:type="character" w:styleId="PlaceholderText">
+    <w:name w:val="Placeholder Text"/>
+    <w:basedOn w:val="DefaultParagraphFont"/>
+    <w:uiPriority w:val="99"/>
+    <w:semiHidden/>
+    <w:rsid w:val="00F01372"/>
+    <w:rPr>
+      <w:color w:val="808080"/>
+    </w:rPr>
+  </w:style>
 </w:styles>
 </file>
 

</xml_diff>

<commit_message>
@update - working optimiser now - change percentage to decimal in IV - use abs error diff - todo correct output format - todo plot graph
</commit_message>
<xml_diff>
--- a/cpp_report_draft_110623.docx
+++ b/cpp_report_draft_110623.docx
@@ -100,7 +100,7 @@
           <w:u w:val="single"/>
           <w:lang w:val="en-US"/>
         </w:rPr>
-        <w:t xml:space="preserve"> DRAFT</w:t>
+        <w:t xml:space="preserve"> </w:t>
       </w:r>
     </w:p>
     <w:p>
@@ -2991,19 +2991,33 @@
           <w:lang w:val="en-US"/>
         </w:rPr>
       </w:pPr>
+    </w:p>
+    <w:p>
+      <w:pPr>
+        <w:rPr>
+          <w:lang w:val="en-US"/>
+        </w:rPr>
+      </w:pPr>
+    </w:p>
+    <w:p>
+      <w:pPr>
+        <w:rPr>
+          <w:lang w:val="en-US"/>
+        </w:rPr>
+      </w:pPr>
       <w:r>
         <w:rPr>
           <w:noProof/>
           <w:lang w:val="en-US"/>
         </w:rPr>
         <w:drawing>
-          <wp:anchor distT="0" distB="0" distL="114300" distR="114300" simplePos="0" relativeHeight="251660288" behindDoc="0" locked="0" layoutInCell="1" allowOverlap="1" wp14:anchorId="10D014C0" wp14:editId="499CD443">
+          <wp:anchor distT="0" distB="0" distL="114300" distR="114300" simplePos="0" relativeHeight="251656704" behindDoc="0" locked="0" layoutInCell="1" allowOverlap="1" wp14:anchorId="10D014C0" wp14:editId="4EA19AD9">
             <wp:simplePos x="0" y="0"/>
             <wp:positionH relativeFrom="margin">
-              <wp:align>left</wp:align>
+              <wp:posOffset>-36195</wp:posOffset>
             </wp:positionH>
             <wp:positionV relativeFrom="paragraph">
-              <wp:posOffset>553085</wp:posOffset>
+              <wp:posOffset>457109</wp:posOffset>
             </wp:positionV>
             <wp:extent cx="5539105" cy="2760345"/>
             <wp:effectExtent l="0" t="0" r="4445" b="1905"/>
@@ -3059,24 +3073,22 @@
           <w:lang w:val="en-US"/>
         </w:rPr>
       </w:pPr>
-    </w:p>
-    <w:p>
       <w:r>
         <w:rPr>
           <w:noProof/>
           <w:lang w:val="en-US"/>
         </w:rPr>
         <w:drawing>
-          <wp:anchor distT="0" distB="0" distL="114300" distR="114300" simplePos="0" relativeHeight="251659264" behindDoc="0" locked="0" layoutInCell="1" allowOverlap="1" wp14:anchorId="6FC58BF0" wp14:editId="014E52D2">
+          <wp:anchor distT="0" distB="0" distL="114300" distR="114300" simplePos="0" relativeHeight="251655680" behindDoc="0" locked="0" layoutInCell="1" allowOverlap="1" wp14:anchorId="6FC58BF0" wp14:editId="48B0DED0">
             <wp:simplePos x="0" y="0"/>
             <wp:positionH relativeFrom="margin">
-              <wp:align>left</wp:align>
+              <wp:posOffset>0</wp:posOffset>
             </wp:positionH>
             <wp:positionV relativeFrom="paragraph">
-              <wp:posOffset>2802255</wp:posOffset>
+              <wp:posOffset>2961005</wp:posOffset>
             </wp:positionV>
-            <wp:extent cx="2959735" cy="2949575"/>
-            <wp:effectExtent l="0" t="0" r="0" b="3175"/>
+            <wp:extent cx="2812415" cy="2802890"/>
+            <wp:effectExtent l="0" t="0" r="0" b="0"/>
             <wp:wrapSquare wrapText="bothSides"/>
             <wp:docPr id="1735541120" name="Picture 1" descr="A screenshot of a computer&#10;&#10;Description automatically generated"/>
             <wp:cNvGraphicFramePr>
@@ -3104,7 +3116,7 @@
                   <pic:spPr>
                     <a:xfrm>
                       <a:off x="0" y="0"/>
-                      <a:ext cx="2959735" cy="2949575"/>
+                      <a:ext cx="2812415" cy="2802890"/>
                     </a:xfrm>
                     <a:prstGeom prst="rect">
                       <a:avLst/>
@@ -3122,6 +3134,8 @@
           </wp:anchor>
         </w:drawing>
       </w:r>
+    </w:p>
+    <w:p>
       <w:r>
         <w:rPr>
           <w:lang w:val="en-US"/>
@@ -3239,13 +3253,13 @@
         </w:rPr>
         <w:lastRenderedPageBreak/>
         <w:drawing>
-          <wp:anchor distT="0" distB="0" distL="114300" distR="114300" simplePos="0" relativeHeight="251661312" behindDoc="0" locked="0" layoutInCell="1" allowOverlap="1" wp14:anchorId="4C9B77F0" wp14:editId="09857A98">
+          <wp:anchor distT="0" distB="0" distL="114300" distR="114300" simplePos="0" relativeHeight="251661312" behindDoc="0" locked="0" layoutInCell="1" allowOverlap="1" wp14:anchorId="4C9B77F0" wp14:editId="58BEBE24">
             <wp:simplePos x="0" y="0"/>
             <wp:positionH relativeFrom="margin">
-              <wp:align>left</wp:align>
+              <wp:posOffset>-8255</wp:posOffset>
             </wp:positionH>
             <wp:positionV relativeFrom="paragraph">
-              <wp:posOffset>513805</wp:posOffset>
+              <wp:posOffset>-91</wp:posOffset>
             </wp:positionV>
             <wp:extent cx="2286635" cy="2085975"/>
             <wp:effectExtent l="0" t="0" r="0" b="9525"/>
@@ -3390,33 +3404,19 @@
           <w:lang w:val="en-US"/>
         </w:rPr>
       </w:pPr>
-    </w:p>
-    <w:p>
-      <w:pPr>
-        <w:rPr>
-          <w:lang w:val="en-US"/>
-        </w:rPr>
-      </w:pPr>
-    </w:p>
-    <w:p>
-      <w:pPr>
-        <w:rPr>
-          <w:lang w:val="en-US"/>
-        </w:rPr>
-      </w:pPr>
       <w:r>
         <w:rPr>
           <w:noProof/>
           <w:lang w:val="en-US"/>
         </w:rPr>
         <w:drawing>
-          <wp:anchor distT="0" distB="0" distL="114300" distR="114300" simplePos="0" relativeHeight="251662336" behindDoc="0" locked="0" layoutInCell="1" allowOverlap="1" wp14:anchorId="6971BE0F" wp14:editId="03232DC7">
+          <wp:anchor distT="0" distB="0" distL="114300" distR="114300" simplePos="0" relativeHeight="251658752" behindDoc="0" locked="0" layoutInCell="1" allowOverlap="1" wp14:anchorId="6971BE0F" wp14:editId="5FFB8114">
             <wp:simplePos x="0" y="0"/>
             <wp:positionH relativeFrom="margin">
-              <wp:align>left</wp:align>
+              <wp:posOffset>-8709</wp:posOffset>
             </wp:positionH>
             <wp:positionV relativeFrom="paragraph">
-              <wp:posOffset>78105</wp:posOffset>
+              <wp:posOffset>275136</wp:posOffset>
             </wp:positionV>
             <wp:extent cx="2286635" cy="1449070"/>
             <wp:effectExtent l="0" t="0" r="0" b="0"/>
@@ -3447,7 +3447,7 @@
                   <pic:spPr>
                     <a:xfrm>
                       <a:off x="0" y="0"/>
-                      <a:ext cx="2292029" cy="1452676"/>
+                      <a:ext cx="2286635" cy="1449070"/>
                     </a:xfrm>
                     <a:prstGeom prst="rect">
                       <a:avLst/>
@@ -3465,6 +3465,13 @@
           </wp:anchor>
         </w:drawing>
       </w:r>
+    </w:p>
+    <w:p>
+      <w:pPr>
+        <w:rPr>
+          <w:lang w:val="en-US"/>
+        </w:rPr>
+      </w:pPr>
     </w:p>
     <w:p>
       <w:pPr>
@@ -4288,14 +4295,12 @@
         </w:rPr>
         <w:t xml:space="preserve">Fit the model to market data get fitting </w:t>
       </w:r>
-      <w:proofErr w:type="gramStart"/>
-      <w:r>
-        <w:rPr>
-          <w:lang w:val="en-US"/>
-        </w:rPr>
-        <w:t>error</w:t>
-      </w:r>
-      <w:proofErr w:type="gramEnd"/>
+      <w:r>
+        <w:rPr>
+          <w:lang w:val="en-US"/>
+        </w:rPr>
+        <w:t>error.</w:t>
+      </w:r>
       <w:r>
         <w:rPr>
           <w:lang w:val="en-US"/>
@@ -4606,13 +4611,156 @@
           <w:lang w:val="en-US"/>
         </w:rPr>
       </w:pPr>
-    </w:p>
-    <w:p>
-      <w:pPr>
-        <w:rPr>
-          <w:lang w:val="en-US"/>
-        </w:rPr>
-      </w:pPr>
+      <w:r>
+        <w:rPr>
+          <w:lang w:val="en-US"/>
+        </w:rPr>
+        <w:lastRenderedPageBreak/>
+        <w:drawing>
+          <wp:inline distT="0" distB="0" distL="0" distR="0" wp14:anchorId="4A21C13A" wp14:editId="556DA04F">
+            <wp:extent cx="5731510" cy="4047490"/>
+            <wp:effectExtent l="0" t="0" r="0" b="0"/>
+            <wp:docPr id="978427100" name="Picture 1" descr="A screenshot of a computer program&#10;&#10;Description automatically generated with medium confidence"/>
+            <wp:cNvGraphicFramePr>
+              <a:graphicFrameLocks xmlns:a="http://schemas.openxmlformats.org/drawingml/2006/main" noChangeAspect="1"/>
+            </wp:cNvGraphicFramePr>
+            <a:graphic xmlns:a="http://schemas.openxmlformats.org/drawingml/2006/main">
+              <a:graphicData uri="http://schemas.openxmlformats.org/drawingml/2006/picture">
+                <pic:pic xmlns:pic="http://schemas.openxmlformats.org/drawingml/2006/picture">
+                  <pic:nvPicPr>
+                    <pic:cNvPr id="978427100" name="Picture 1" descr="A screenshot of a computer program&#10;&#10;Description automatically generated with medium confidence"/>
+                    <pic:cNvPicPr/>
+                  </pic:nvPicPr>
+                  <pic:blipFill>
+                    <a:blip r:embed="rId20"/>
+                    <a:stretch>
+                      <a:fillRect/>
+                    </a:stretch>
+                  </pic:blipFill>
+                  <pic:spPr>
+                    <a:xfrm>
+                      <a:off x="0" y="0"/>
+                      <a:ext cx="5731510" cy="4047490"/>
+                    </a:xfrm>
+                    <a:prstGeom prst="rect">
+                      <a:avLst/>
+                    </a:prstGeom>
+                  </pic:spPr>
+                </pic:pic>
+              </a:graphicData>
+            </a:graphic>
+          </wp:inline>
+        </w:drawing>
+      </w:r>
+    </w:p>
+    <w:p>
+      <w:pPr>
+        <w:rPr>
+          <w:lang w:val="en-US"/>
+        </w:rPr>
+      </w:pPr>
+      <w:r>
+        <w:rPr>
+          <w:lang w:val="en-US"/>
+        </w:rPr>
+        <w:t xml:space="preserve">As seen from line 288 – 292 we tried to make </w:t>
+      </w:r>
+      <w:r>
+        <w:rPr>
+          <w:lang w:val="en-US"/>
+        </w:rPr>
+        <w:t>use</w:t>
+      </w:r>
+      <w:r>
+        <w:rPr>
+          <w:lang w:val="en-US"/>
+        </w:rPr>
+        <w:t xml:space="preserve"> of the last to gradient to extrapolate the volatility, but it seems that the natural spline is a better way to go as the </w:t>
+      </w:r>
+      <w:r>
+        <w:rPr>
+          <w:lang w:val="en-US"/>
+        </w:rPr>
+        <w:t>errors</w:t>
+      </w:r>
+      <w:r>
+        <w:rPr>
+          <w:lang w:val="en-US"/>
+        </w:rPr>
+        <w:t xml:space="preserve"> were smaller. </w:t>
+      </w:r>
+    </w:p>
+    <w:p>
+      <w:pPr>
+        <w:rPr>
+          <w:lang w:val="en-US"/>
+        </w:rPr>
+      </w:pPr>
+      <w:r>
+        <w:rPr>
+          <w:lang w:val="en-US"/>
+        </w:rPr>
+        <w:drawing>
+          <wp:inline distT="0" distB="0" distL="0" distR="0" wp14:anchorId="2F1E8599" wp14:editId="483124DC">
+            <wp:extent cx="5731510" cy="2686050"/>
+            <wp:effectExtent l="0" t="0" r="0" b="0"/>
+            <wp:docPr id="83720813" name="Picture 1" descr="A screenshot of a computer&#10;&#10;Description automatically generated with medium confidence"/>
+            <wp:cNvGraphicFramePr>
+              <a:graphicFrameLocks xmlns:a="http://schemas.openxmlformats.org/drawingml/2006/main" noChangeAspect="1"/>
+            </wp:cNvGraphicFramePr>
+            <a:graphic xmlns:a="http://schemas.openxmlformats.org/drawingml/2006/main">
+              <a:graphicData uri="http://schemas.openxmlformats.org/drawingml/2006/picture">
+                <pic:pic xmlns:pic="http://schemas.openxmlformats.org/drawingml/2006/picture">
+                  <pic:nvPicPr>
+                    <pic:cNvPr id="83720813" name="Picture 1" descr="A screenshot of a computer&#10;&#10;Description automatically generated with medium confidence"/>
+                    <pic:cNvPicPr/>
+                  </pic:nvPicPr>
+                  <pic:blipFill>
+                    <a:blip r:embed="rId21"/>
+                    <a:stretch>
+                      <a:fillRect/>
+                    </a:stretch>
+                  </pic:blipFill>
+                  <pic:spPr>
+                    <a:xfrm>
+                      <a:off x="0" y="0"/>
+                      <a:ext cx="5731510" cy="2686050"/>
+                    </a:xfrm>
+                    <a:prstGeom prst="rect">
+                      <a:avLst/>
+                    </a:prstGeom>
+                  </pic:spPr>
+                </pic:pic>
+              </a:graphicData>
+            </a:graphic>
+          </wp:inline>
+        </w:drawing>
+      </w:r>
+    </w:p>
+    <w:p>
+      <w:pPr>
+        <w:rPr>
+          <w:lang w:val="en-US"/>
+        </w:rPr>
+      </w:pPr>
+      <w:r>
+        <w:rPr>
+          <w:lang w:val="en-US"/>
+        </w:rPr>
+        <w:t xml:space="preserve">In the above code was our implementation of not a knot spline but this </w:t>
+      </w:r>
+      <w:r>
+        <w:rPr>
+          <w:lang w:val="en-US"/>
+        </w:rPr>
+        <w:t>causes</w:t>
+      </w:r>
+      <w:r>
+        <w:rPr>
+          <w:lang w:val="en-US"/>
+        </w:rPr>
+        <w:t xml:space="preserve"> our error to go up too.</w:t>
+      </w:r>
     </w:p>
     <w:p>
       <w:pPr>

</xml_diff>